<commit_message>
Documentation updated, final test report 1.
</commit_message>
<xml_diff>
--- a/Home_n_Life_C/Testaus/TesRa_testitapaukset_1.docx
+++ b/Home_n_Life_C/Testaus/TesRa_testitapaukset_1.docx
@@ -4002,8 +4002,6 @@
                                   </w:sdtPr>
                                   <w:sdtEndPr/>
                                   <w:sdtContent>
-                                    <w:proofErr w:type="spellStart"/>
-                                    <w:proofErr w:type="gramStart"/>
                                     <w:r>
                                       <w:rPr>
                                         <w:rFonts w:asciiTheme="majorHAnsi" w:eastAsiaTheme="majorEastAsia" w:hAnsiTheme="majorHAnsi" w:cstheme="majorBidi"/>
@@ -4013,8 +4011,6 @@
                                       </w:rPr>
                                       <w:t>Home&amp;Life</w:t>
                                     </w:r>
-                                    <w:proofErr w:type="spellEnd"/>
-                                    <w:proofErr w:type="gramEnd"/>
                                   </w:sdtContent>
                                 </w:sdt>
                               </w:p>
@@ -4138,8 +4134,6 @@
                             </w:sdtPr>
                             <w:sdtEndPr/>
                             <w:sdtContent>
-                              <w:proofErr w:type="spellStart"/>
-                              <w:proofErr w:type="gramStart"/>
                               <w:r>
                                 <w:rPr>
                                   <w:rFonts w:asciiTheme="majorHAnsi" w:eastAsiaTheme="majorEastAsia" w:hAnsiTheme="majorHAnsi" w:cstheme="majorBidi"/>
@@ -4149,8 +4143,6 @@
                                 </w:rPr>
                                 <w:t>Home&amp;Life</w:t>
                               </w:r>
-                              <w:proofErr w:type="spellEnd"/>
-                              <w:proofErr w:type="gramEnd"/>
                             </w:sdtContent>
                           </w:sdt>
                         </w:p>
@@ -4314,6 +4306,13 @@
         </w:rPr>
         <w:t>TesSu_toimintojen_testitapaukset.docx</w:t>
       </w:r>
+      <w:r>
+        <w:rPr>
+          <w:b w:val="0"/>
+          <w:bCs w:val="0"/>
+        </w:rPr>
+        <w:t xml:space="preserve"> (kannattaa olla esillä tätä lukiessa)</w:t>
+      </w:r>
     </w:p>
     <w:p>
       <w:pPr>
@@ -4349,8 +4348,6 @@
         </w:rPr>
         <w:t>TesSu_toimintojen_testitapaukset.docx</w:t>
       </w:r>
-      <w:bookmarkStart w:id="1" w:name="_GoBack"/>
-      <w:bookmarkEnd w:id="1"/>
     </w:p>
     <w:p>
       <w:pPr>
@@ -4413,15 +4410,7 @@
           </w:tcPr>
           <w:p>
             <w:r>
-              <w:t xml:space="preserve">Kuvaus (jos </w:t>
-            </w:r>
-            <w:proofErr w:type="spellStart"/>
-            <w:r>
-              <w:t>Fail</w:t>
-            </w:r>
-            <w:proofErr w:type="spellEnd"/>
-            <w:r>
-              <w:t>)</w:t>
+              <w:t>Kuvaus (jos Fail)</w:t>
             </w:r>
           </w:p>
         </w:tc>
@@ -4487,10 +4476,17 @@
           </w:tcPr>
           <w:p>
             <w:pPr>
-              <w:rPr>
-                <w:b w:val="0"/>
-              </w:rPr>
-            </w:pPr>
+              <w:jc w:val="center"/>
+              <w:rPr>
+                <w:color w:val="00FF00"/>
+              </w:rPr>
+            </w:pPr>
+            <w:r>
+              <w:rPr>
+                <w:color w:val="00FF00"/>
+              </w:rPr>
+              <w:t>OK</w:t>
+            </w:r>
           </w:p>
         </w:tc>
         <w:tc>
@@ -4503,12 +4499,6 @@
                 <w:b w:val="0"/>
               </w:rPr>
             </w:pPr>
-            <w:r>
-              <w:rPr>
-                <w:b w:val="0"/>
-              </w:rPr>
-              <w:t>Tarkistaa yhteyden tietokantaan</w:t>
-            </w:r>
           </w:p>
         </w:tc>
       </w:tr>
@@ -4535,10 +4525,17 @@
           </w:tcPr>
           <w:p>
             <w:pPr>
-              <w:rPr>
-                <w:b w:val="0"/>
-              </w:rPr>
-            </w:pPr>
+              <w:jc w:val="center"/>
+              <w:rPr>
+                <w:b w:val="0"/>
+              </w:rPr>
+            </w:pPr>
+            <w:r>
+              <w:rPr>
+                <w:color w:val="00FF00"/>
+              </w:rPr>
+              <w:t>OK</w:t>
+            </w:r>
           </w:p>
         </w:tc>
         <w:tc>
@@ -4551,12 +4548,6 @@
                 <w:b w:val="0"/>
               </w:rPr>
             </w:pPr>
-            <w:r>
-              <w:rPr>
-                <w:b w:val="0"/>
-              </w:rPr>
-              <w:t>Tietokannan olemassaolo, muulloin luo uuden tietokannan</w:t>
-            </w:r>
           </w:p>
         </w:tc>
       </w:tr>
@@ -4618,10 +4609,14 @@
           </w:tcPr>
           <w:p>
             <w:pPr>
-              <w:rPr>
-                <w:b w:val="0"/>
-              </w:rPr>
-            </w:pPr>
+              <w:jc w:val="center"/>
+            </w:pPr>
+            <w:r>
+              <w:rPr>
+                <w:color w:val="00FF00"/>
+              </w:rPr>
+              <w:t>OK</w:t>
+            </w:r>
           </w:p>
         </w:tc>
         <w:tc>
@@ -4634,14 +4629,6 @@
                 <w:b w:val="0"/>
               </w:rPr>
             </w:pPr>
-            <w:proofErr w:type="gramStart"/>
-            <w:r>
-              <w:rPr>
-                <w:b w:val="0"/>
-              </w:rPr>
-              <w:t>Syötetyn käyttäjänimen oikeellisuus</w:t>
-            </w:r>
-            <w:proofErr w:type="gramEnd"/>
           </w:p>
         </w:tc>
       </w:tr>
@@ -4665,10 +4652,17 @@
           </w:tcPr>
           <w:p>
             <w:pPr>
-              <w:rPr>
-                <w:b w:val="0"/>
-              </w:rPr>
-            </w:pPr>
+              <w:jc w:val="center"/>
+              <w:rPr>
+                <w:b w:val="0"/>
+              </w:rPr>
+            </w:pPr>
+            <w:r>
+              <w:rPr>
+                <w:color w:val="00FF00"/>
+              </w:rPr>
+              <w:t>OK</w:t>
+            </w:r>
           </w:p>
         </w:tc>
         <w:tc>
@@ -4681,20 +4675,6 @@
                 <w:b w:val="0"/>
               </w:rPr>
             </w:pPr>
-            <w:proofErr w:type="gramStart"/>
-            <w:r>
-              <w:rPr>
-                <w:b w:val="0"/>
-              </w:rPr>
-              <w:t>Syötetyn salasanan oikeellisuus</w:t>
-            </w:r>
-            <w:proofErr w:type="gramEnd"/>
-            <w:r>
-              <w:rPr>
-                <w:b w:val="0"/>
-              </w:rPr>
-              <w:t xml:space="preserve"> </w:t>
-            </w:r>
           </w:p>
         </w:tc>
       </w:tr>
@@ -4718,10 +4698,17 @@
           </w:tcPr>
           <w:p>
             <w:pPr>
-              <w:rPr>
-                <w:b w:val="0"/>
-              </w:rPr>
-            </w:pPr>
+              <w:jc w:val="center"/>
+              <w:rPr>
+                <w:b w:val="0"/>
+              </w:rPr>
+            </w:pPr>
+            <w:r>
+              <w:rPr>
+                <w:color w:val="00FF00"/>
+              </w:rPr>
+              <w:t>OK</w:t>
+            </w:r>
           </w:p>
         </w:tc>
         <w:tc>
@@ -4734,14 +4721,6 @@
                 <w:b w:val="0"/>
               </w:rPr>
             </w:pPr>
-            <w:proofErr w:type="gramStart"/>
-            <w:r>
-              <w:rPr>
-                <w:b w:val="0"/>
-              </w:rPr>
-              <w:t>Syötetyn käyttäjänimen olemassaolo</w:t>
-            </w:r>
-            <w:proofErr w:type="gramEnd"/>
           </w:p>
         </w:tc>
       </w:tr>
@@ -4765,10 +4744,17 @@
           </w:tcPr>
           <w:p>
             <w:pPr>
-              <w:rPr>
-                <w:b w:val="0"/>
-              </w:rPr>
-            </w:pPr>
+              <w:jc w:val="center"/>
+              <w:rPr>
+                <w:b w:val="0"/>
+              </w:rPr>
+            </w:pPr>
+            <w:r>
+              <w:rPr>
+                <w:color w:val="00FF00"/>
+              </w:rPr>
+              <w:t>OK</w:t>
+            </w:r>
           </w:p>
         </w:tc>
         <w:tc>
@@ -4781,14 +4767,6 @@
                 <w:b w:val="0"/>
               </w:rPr>
             </w:pPr>
-            <w:proofErr w:type="gramStart"/>
-            <w:r>
-              <w:rPr>
-                <w:b w:val="0"/>
-              </w:rPr>
-              <w:t>Syötetyn salasanan olemassaolo</w:t>
-            </w:r>
-            <w:proofErr w:type="gramEnd"/>
           </w:p>
         </w:tc>
       </w:tr>
@@ -4815,10 +4793,17 @@
           </w:tcPr>
           <w:p>
             <w:pPr>
-              <w:rPr>
-                <w:b w:val="0"/>
-              </w:rPr>
-            </w:pPr>
+              <w:jc w:val="center"/>
+              <w:rPr>
+                <w:b w:val="0"/>
+              </w:rPr>
+            </w:pPr>
+            <w:r>
+              <w:rPr>
+                <w:color w:val="00FF00"/>
+              </w:rPr>
+              <w:t>OK</w:t>
+            </w:r>
           </w:p>
         </w:tc>
         <w:tc>
@@ -4831,12 +4816,6 @@
                 <w:b w:val="0"/>
               </w:rPr>
             </w:pPr>
-            <w:r>
-              <w:rPr>
-                <w:b w:val="0"/>
-              </w:rPr>
-              <w:t>Käyttäjätietojen alustaminen</w:t>
-            </w:r>
           </w:p>
         </w:tc>
       </w:tr>
@@ -4863,10 +4842,17 @@
           </w:tcPr>
           <w:p>
             <w:pPr>
-              <w:rPr>
-                <w:b w:val="0"/>
-              </w:rPr>
-            </w:pPr>
+              <w:jc w:val="center"/>
+              <w:rPr>
+                <w:b w:val="0"/>
+              </w:rPr>
+            </w:pPr>
+            <w:r>
+              <w:rPr>
+                <w:color w:val="00FF00"/>
+              </w:rPr>
+              <w:t>OK</w:t>
+            </w:r>
           </w:p>
         </w:tc>
         <w:tc>
@@ -4879,12 +4865,6 @@
                 <w:b w:val="0"/>
               </w:rPr>
             </w:pPr>
-            <w:r>
-              <w:rPr>
-                <w:b w:val="0"/>
-              </w:rPr>
-              <w:t>Etusivulle siirtyminen</w:t>
-            </w:r>
           </w:p>
         </w:tc>
       </w:tr>
@@ -4911,10 +4891,17 @@
           </w:tcPr>
           <w:p>
             <w:pPr>
-              <w:rPr>
-                <w:b w:val="0"/>
-              </w:rPr>
-            </w:pPr>
+              <w:jc w:val="center"/>
+              <w:rPr>
+                <w:b w:val="0"/>
+              </w:rPr>
+            </w:pPr>
+            <w:r>
+              <w:rPr>
+                <w:color w:val="00FF00"/>
+              </w:rPr>
+              <w:t>OK</w:t>
+            </w:r>
           </w:p>
         </w:tc>
         <w:tc>
@@ -4927,12 +4914,6 @@
                 <w:b w:val="0"/>
               </w:rPr>
             </w:pPr>
-            <w:r>
-              <w:rPr>
-                <w:b w:val="0"/>
-              </w:rPr>
-              <w:t>Kirjaudu-ikkunan sulkeminen</w:t>
-            </w:r>
           </w:p>
         </w:tc>
       </w:tr>
@@ -4994,10 +4975,17 @@
           </w:tcPr>
           <w:p>
             <w:pPr>
-              <w:rPr>
-                <w:b w:val="0"/>
-              </w:rPr>
-            </w:pPr>
+              <w:jc w:val="center"/>
+              <w:rPr>
+                <w:b w:val="0"/>
+              </w:rPr>
+            </w:pPr>
+            <w:r>
+              <w:rPr>
+                <w:color w:val="FF0000"/>
+              </w:rPr>
+              <w:t>FAIL</w:t>
+            </w:r>
           </w:p>
         </w:tc>
         <w:tc>
@@ -5010,14 +4998,12 @@
                 <w:b w:val="0"/>
               </w:rPr>
             </w:pPr>
-            <w:proofErr w:type="gramStart"/>
-            <w:r>
-              <w:rPr>
-                <w:b w:val="0"/>
-              </w:rPr>
-              <w:t>Syötetyn käyttäjänimen oikeellisuus</w:t>
-            </w:r>
-            <w:proofErr w:type="gramEnd"/>
+            <w:r>
+              <w:rPr>
+                <w:b w:val="0"/>
+              </w:rPr>
+              <w:t>Käyttäjänimeksi pystyi syöttämään erikoismerkkejä (*¨¨&gt;&gt;!”#¤%&amp;), mutta ei liian lyhyttä nimeä</w:t>
+            </w:r>
           </w:p>
         </w:tc>
       </w:tr>
@@ -5041,10 +5027,17 @@
           </w:tcPr>
           <w:p>
             <w:pPr>
-              <w:rPr>
-                <w:b w:val="0"/>
-              </w:rPr>
-            </w:pPr>
+              <w:jc w:val="center"/>
+              <w:rPr>
+                <w:b w:val="0"/>
+              </w:rPr>
+            </w:pPr>
+            <w:r>
+              <w:rPr>
+                <w:color w:val="00FF00"/>
+              </w:rPr>
+              <w:t>OK</w:t>
+            </w:r>
           </w:p>
         </w:tc>
         <w:tc>
@@ -5057,20 +5050,6 @@
                 <w:b w:val="0"/>
               </w:rPr>
             </w:pPr>
-            <w:proofErr w:type="gramStart"/>
-            <w:r>
-              <w:rPr>
-                <w:b w:val="0"/>
-              </w:rPr>
-              <w:t>Syötetyn salasanan oikeellisuus</w:t>
-            </w:r>
-            <w:proofErr w:type="gramEnd"/>
-            <w:r>
-              <w:rPr>
-                <w:b w:val="0"/>
-              </w:rPr>
-              <w:t xml:space="preserve"> </w:t>
-            </w:r>
           </w:p>
         </w:tc>
       </w:tr>
@@ -5094,10 +5073,17 @@
           </w:tcPr>
           <w:p>
             <w:pPr>
-              <w:rPr>
-                <w:b w:val="0"/>
-              </w:rPr>
-            </w:pPr>
+              <w:jc w:val="center"/>
+              <w:rPr>
+                <w:b w:val="0"/>
+              </w:rPr>
+            </w:pPr>
+            <w:r>
+              <w:rPr>
+                <w:color w:val="FF0000"/>
+              </w:rPr>
+              <w:t>FAIL</w:t>
+            </w:r>
           </w:p>
         </w:tc>
         <w:tc>
@@ -5110,19 +5096,23 @@
                 <w:b w:val="0"/>
               </w:rPr>
             </w:pPr>
-            <w:proofErr w:type="gramStart"/>
-            <w:r>
-              <w:rPr>
-                <w:b w:val="0"/>
-              </w:rPr>
-              <w:t>Syötetyn perheavaimen oikeellisuus</w:t>
-            </w:r>
-            <w:proofErr w:type="gramEnd"/>
-            <w:r>
-              <w:rPr>
-                <w:b w:val="0"/>
-              </w:rPr>
-              <w:t xml:space="preserve"> </w:t>
+            <w:r>
+              <w:rPr>
+                <w:b w:val="0"/>
+              </w:rPr>
+              <w:t>Perheavaimeksi pystyi syöttämään erikoismerkkejä (</w:t>
+            </w:r>
+            <w:r>
+              <w:rPr>
+                <w:b w:val="0"/>
+              </w:rPr>
+              <w:t>+¨''12312</w:t>
+            </w:r>
+            <w:r>
+              <w:rPr>
+                <w:b w:val="0"/>
+              </w:rPr>
+              <w:t>), mutta ei liian lyhyttä avainta</w:t>
             </w:r>
           </w:p>
         </w:tc>
@@ -5147,10 +5137,17 @@
           </w:tcPr>
           <w:p>
             <w:pPr>
-              <w:rPr>
-                <w:b w:val="0"/>
-              </w:rPr>
-            </w:pPr>
+              <w:jc w:val="center"/>
+              <w:rPr>
+                <w:b w:val="0"/>
+              </w:rPr>
+            </w:pPr>
+            <w:r>
+              <w:rPr>
+                <w:color w:val="00FF00"/>
+              </w:rPr>
+              <w:t>OK</w:t>
+            </w:r>
           </w:p>
         </w:tc>
         <w:tc>
@@ -5163,20 +5160,6 @@
                 <w:b w:val="0"/>
               </w:rPr>
             </w:pPr>
-            <w:proofErr w:type="gramStart"/>
-            <w:r>
-              <w:rPr>
-                <w:b w:val="0"/>
-              </w:rPr>
-              <w:t>Valittujen oikeuksien oikeellisuus</w:t>
-            </w:r>
-            <w:proofErr w:type="gramEnd"/>
-            <w:r>
-              <w:rPr>
-                <w:b w:val="0"/>
-              </w:rPr>
-              <w:t xml:space="preserve"> </w:t>
-            </w:r>
           </w:p>
         </w:tc>
       </w:tr>
@@ -5200,10 +5183,17 @@
           </w:tcPr>
           <w:p>
             <w:pPr>
-              <w:rPr>
-                <w:b w:val="0"/>
-              </w:rPr>
-            </w:pPr>
+              <w:jc w:val="center"/>
+              <w:rPr>
+                <w:b w:val="0"/>
+              </w:rPr>
+            </w:pPr>
+            <w:r>
+              <w:rPr>
+                <w:color w:val="00FF00"/>
+              </w:rPr>
+              <w:t>OK</w:t>
+            </w:r>
           </w:p>
         </w:tc>
         <w:tc>
@@ -5216,14 +5206,6 @@
                 <w:b w:val="0"/>
               </w:rPr>
             </w:pPr>
-            <w:proofErr w:type="gramStart"/>
-            <w:r>
-              <w:rPr>
-                <w:b w:val="0"/>
-              </w:rPr>
-              <w:t>Syötetyn käyttäjänimen olemassaolo</w:t>
-            </w:r>
-            <w:proofErr w:type="gramEnd"/>
           </w:p>
         </w:tc>
       </w:tr>
@@ -5250,10 +5232,17 @@
           </w:tcPr>
           <w:p>
             <w:pPr>
-              <w:rPr>
-                <w:b w:val="0"/>
-              </w:rPr>
-            </w:pPr>
+              <w:jc w:val="center"/>
+              <w:rPr>
+                <w:b w:val="0"/>
+              </w:rPr>
+            </w:pPr>
+            <w:r>
+              <w:rPr>
+                <w:color w:val="FF0000"/>
+              </w:rPr>
+              <w:t>FAIL</w:t>
+            </w:r>
           </w:p>
         </w:tc>
         <w:tc>
@@ -5266,14 +5255,56 @@
                 <w:b w:val="0"/>
               </w:rPr>
             </w:pPr>
-            <w:proofErr w:type="gramStart"/>
-            <w:r>
-              <w:rPr>
-                <w:b w:val="0"/>
-              </w:rPr>
-              <w:t>Syötetyn perheavaimen olemassaolo</w:t>
-            </w:r>
-            <w:proofErr w:type="gramEnd"/>
+            <w:r>
+              <w:rPr>
+                <w:b w:val="0"/>
+              </w:rPr>
+              <w:t>Toimii</w:t>
+            </w:r>
+            <w:r>
+              <w:rPr>
+                <w:b w:val="0"/>
+              </w:rPr>
+              <w:t xml:space="preserve">, mutta </w:t>
+            </w:r>
+            <w:r>
+              <w:rPr>
+                <w:b w:val="0"/>
+              </w:rPr>
+              <w:t>viesti sisältää kirjoitusvirheet:</w:t>
+            </w:r>
+          </w:p>
+          <w:p>
+            <w:pPr>
+              <w:rPr>
+                <w:b w:val="0"/>
+              </w:rPr>
+            </w:pPr>
+            <w:r>
+              <w:rPr>
+                <w:b w:val="0"/>
+              </w:rPr>
+              <w:t>”Tämä perheavainta” --&gt; ” perheavain”</w:t>
+            </w:r>
+            <w:r>
+              <w:rPr>
+                <w:b w:val="0"/>
+              </w:rPr>
+              <w:t xml:space="preserve"> ja </w:t>
+            </w:r>
+          </w:p>
+          <w:p>
+            <w:pPr>
+              <w:rPr>
+                <w:b w:val="0"/>
+              </w:rPr>
+            </w:pPr>
+            <w:r>
+              <w:rPr>
+                <w:b w:val="0"/>
+              </w:rPr>
+              <w:t>”ei ole vielä olemassa” --&gt; ” ei vielä ole”</w:t>
+            </w:r>
           </w:p>
         </w:tc>
       </w:tr>
@@ -5290,8 +5321,10 @@
               <w:pStyle w:val="Sisluet2"/>
             </w:pPr>
             <w:r>
-              <w:t>3.8</w:t>
-            </w:r>
+              <w:t>3.7</w:t>
+            </w:r>
+            <w:bookmarkStart w:id="1" w:name="_GoBack"/>
+            <w:bookmarkEnd w:id="1"/>
           </w:p>
         </w:tc>
         <w:tc>
@@ -5300,10 +5333,17 @@
           </w:tcPr>
           <w:p>
             <w:pPr>
-              <w:rPr>
-                <w:b w:val="0"/>
-              </w:rPr>
-            </w:pPr>
+              <w:jc w:val="center"/>
+              <w:rPr>
+                <w:b w:val="0"/>
+              </w:rPr>
+            </w:pPr>
+            <w:r>
+              <w:rPr>
+                <w:color w:val="00FF00"/>
+              </w:rPr>
+              <w:t>OK</w:t>
+            </w:r>
           </w:p>
         </w:tc>
         <w:tc>
@@ -5316,12 +5356,6 @@
                 <w:b w:val="0"/>
               </w:rPr>
             </w:pPr>
-            <w:r>
-              <w:rPr>
-                <w:b w:val="0"/>
-              </w:rPr>
-              <w:t>Käyttäjätietojen rekisteröiminen</w:t>
-            </w:r>
           </w:p>
         </w:tc>
       </w:tr>
@@ -5386,10 +5420,17 @@
           </w:tcPr>
           <w:p>
             <w:pPr>
-              <w:rPr>
-                <w:b w:val="0"/>
-              </w:rPr>
-            </w:pPr>
+              <w:jc w:val="center"/>
+              <w:rPr>
+                <w:b w:val="0"/>
+              </w:rPr>
+            </w:pPr>
+            <w:r>
+              <w:rPr>
+                <w:color w:val="00FF00"/>
+              </w:rPr>
+              <w:t>OK</w:t>
+            </w:r>
           </w:p>
         </w:tc>
         <w:tc>
@@ -5402,12 +5443,6 @@
                 <w:b w:val="0"/>
               </w:rPr>
             </w:pPr>
-            <w:r>
-              <w:rPr>
-                <w:b w:val="0"/>
-              </w:rPr>
-              <w:t>Välimuistissa olevien käyttäjätietojen puhdistaminen</w:t>
-            </w:r>
           </w:p>
         </w:tc>
       </w:tr>
@@ -5434,10 +5469,17 @@
           </w:tcPr>
           <w:p>
             <w:pPr>
-              <w:rPr>
-                <w:b w:val="0"/>
-              </w:rPr>
-            </w:pPr>
+              <w:jc w:val="center"/>
+              <w:rPr>
+                <w:b w:val="0"/>
+              </w:rPr>
+            </w:pPr>
+            <w:r>
+              <w:rPr>
+                <w:color w:val="00FF00"/>
+              </w:rPr>
+              <w:t>OK</w:t>
+            </w:r>
           </w:p>
         </w:tc>
         <w:tc>
@@ -5450,12 +5492,6 @@
                 <w:b w:val="0"/>
               </w:rPr>
             </w:pPr>
-            <w:r>
-              <w:rPr>
-                <w:b w:val="0"/>
-              </w:rPr>
-              <w:t>Palaaminen kirjautumissivulle</w:t>
-            </w:r>
           </w:p>
         </w:tc>
       </w:tr>
@@ -5482,10 +5518,17 @@
           </w:tcPr>
           <w:p>
             <w:pPr>
-              <w:rPr>
-                <w:b w:val="0"/>
-              </w:rPr>
-            </w:pPr>
+              <w:jc w:val="center"/>
+              <w:rPr>
+                <w:b w:val="0"/>
+              </w:rPr>
+            </w:pPr>
+            <w:r>
+              <w:rPr>
+                <w:color w:val="00FF00"/>
+              </w:rPr>
+              <w:t>OK</w:t>
+            </w:r>
           </w:p>
         </w:tc>
         <w:tc>
@@ -5498,12 +5541,6 @@
                 <w:b w:val="0"/>
               </w:rPr>
             </w:pPr>
-            <w:r>
-              <w:rPr>
-                <w:b w:val="0"/>
-              </w:rPr>
-              <w:t>Etusivu-ikkunan sulkeminen</w:t>
-            </w:r>
           </w:p>
         </w:tc>
       </w:tr>
@@ -5565,10 +5602,17 @@
           </w:tcPr>
           <w:p>
             <w:pPr>
-              <w:rPr>
-                <w:b w:val="0"/>
-              </w:rPr>
-            </w:pPr>
+              <w:jc w:val="center"/>
+              <w:rPr>
+                <w:b w:val="0"/>
+              </w:rPr>
+            </w:pPr>
+            <w:r>
+              <w:rPr>
+                <w:color w:val="FF0000"/>
+              </w:rPr>
+              <w:t>FAIL</w:t>
+            </w:r>
           </w:p>
         </w:tc>
         <w:tc>
@@ -5581,26 +5625,23 @@
                 <w:b w:val="0"/>
               </w:rPr>
             </w:pPr>
-            <w:proofErr w:type="gramStart"/>
-            <w:r>
-              <w:rPr>
-                <w:b w:val="0"/>
-              </w:rPr>
-              <w:t>Syötettyjen tietojen oikeellisuus</w:t>
-            </w:r>
-            <w:proofErr w:type="gramEnd"/>
-          </w:p>
-          <w:p>
-            <w:pPr>
-              <w:rPr>
-                <w:b w:val="0"/>
-              </w:rPr>
-            </w:pPr>
-            <w:r>
-              <w:rPr>
-                <w:b w:val="0"/>
-              </w:rPr>
-              <w:t>(tekstin pituus, numerot, kirjaimet)</w:t>
+            <w:r>
+              <w:rPr>
+                <w:b w:val="0"/>
+              </w:rPr>
+              <w:t>Hakuun pystyi syöttämään erikoismerkkejä ja numeroita (</w:t>
+            </w:r>
+            <w:r>
+              <w:rPr>
+                <w:b w:val="0"/>
+              </w:rPr>
+              <w:t>+¨''12312</w:t>
+            </w:r>
+            <w:r>
+              <w:rPr>
+                <w:b w:val="0"/>
+              </w:rPr>
+              <w:t>) ja tyhjää</w:t>
             </w:r>
           </w:p>
         </w:tc>
@@ -5625,10 +5666,17 @@
           </w:tcPr>
           <w:p>
             <w:pPr>
-              <w:rPr>
-                <w:b w:val="0"/>
-              </w:rPr>
-            </w:pPr>
+              <w:jc w:val="center"/>
+              <w:rPr>
+                <w:b w:val="0"/>
+              </w:rPr>
+            </w:pPr>
+            <w:r>
+              <w:rPr>
+                <w:color w:val="FF0000"/>
+              </w:rPr>
+              <w:t>FAIL</w:t>
+            </w:r>
           </w:p>
         </w:tc>
         <w:tc>
@@ -5646,6 +5694,12 @@
                 <w:b w:val="0"/>
               </w:rPr>
               <w:t>Hakusanan ennustaminen oikeuksien rajoissa</w:t>
+            </w:r>
+            <w:r>
+              <w:rPr>
+                <w:b w:val="0"/>
+              </w:rPr>
+              <w:t xml:space="preserve"> ei vielä ole olemassa</w:t>
             </w:r>
           </w:p>
         </w:tc>
@@ -5673,10 +5727,17 @@
           </w:tcPr>
           <w:p>
             <w:pPr>
-              <w:rPr>
-                <w:b w:val="0"/>
-              </w:rPr>
-            </w:pPr>
+              <w:jc w:val="center"/>
+              <w:rPr>
+                <w:b w:val="0"/>
+              </w:rPr>
+            </w:pPr>
+            <w:r>
+              <w:rPr>
+                <w:color w:val="FF0000"/>
+              </w:rPr>
+              <w:t>FAIL</w:t>
+            </w:r>
           </w:p>
         </w:tc>
         <w:tc>
@@ -5694,6 +5755,12 @@
                 <w:b w:val="0"/>
               </w:rPr>
               <w:t>Näkymän vaihto</w:t>
+            </w:r>
+            <w:r>
+              <w:rPr>
+                <w:b w:val="0"/>
+              </w:rPr>
+              <w:t xml:space="preserve"> ei ole loppuun asti mietitty</w:t>
             </w:r>
           </w:p>
         </w:tc>
@@ -5749,6 +5816,7 @@
               <w:pStyle w:val="Sisluet2"/>
             </w:pPr>
             <w:r>
+              <w:lastRenderedPageBreak/>
               <w:t>6.1</w:t>
             </w:r>
           </w:p>
@@ -5759,10 +5827,17 @@
           </w:tcPr>
           <w:p>
             <w:pPr>
-              <w:rPr>
-                <w:b w:val="0"/>
-              </w:rPr>
-            </w:pPr>
+              <w:jc w:val="center"/>
+              <w:rPr>
+                <w:b w:val="0"/>
+              </w:rPr>
+            </w:pPr>
+            <w:r>
+              <w:rPr>
+                <w:color w:val="00FF00"/>
+              </w:rPr>
+              <w:t>OK</w:t>
+            </w:r>
           </w:p>
         </w:tc>
         <w:tc>
@@ -5775,12 +5850,6 @@
                 <w:b w:val="0"/>
               </w:rPr>
             </w:pPr>
-            <w:r>
-              <w:rPr>
-                <w:b w:val="0"/>
-              </w:rPr>
-              <w:t>Tarkistaa yhteyden tietokantaan</w:t>
-            </w:r>
           </w:p>
         </w:tc>
       </w:tr>
@@ -5807,10 +5876,17 @@
           </w:tcPr>
           <w:p>
             <w:pPr>
-              <w:rPr>
-                <w:b w:val="0"/>
-              </w:rPr>
-            </w:pPr>
+              <w:jc w:val="center"/>
+              <w:rPr>
+                <w:b w:val="0"/>
+              </w:rPr>
+            </w:pPr>
+            <w:r>
+              <w:rPr>
+                <w:color w:val="00FF00"/>
+              </w:rPr>
+              <w:t>OK</w:t>
+            </w:r>
           </w:p>
         </w:tc>
         <w:tc>
@@ -5823,12 +5899,6 @@
                 <w:b w:val="0"/>
               </w:rPr>
             </w:pPr>
-            <w:r>
-              <w:rPr>
-                <w:b w:val="0"/>
-              </w:rPr>
-              <w:t>Piilottaa aikaisemman näkymän</w:t>
-            </w:r>
           </w:p>
         </w:tc>
       </w:tr>
@@ -5855,10 +5925,17 @@
           </w:tcPr>
           <w:p>
             <w:pPr>
-              <w:rPr>
-                <w:b w:val="0"/>
-              </w:rPr>
-            </w:pPr>
+              <w:jc w:val="center"/>
+              <w:rPr>
+                <w:b w:val="0"/>
+              </w:rPr>
+            </w:pPr>
+            <w:r>
+              <w:rPr>
+                <w:color w:val="00FF00"/>
+              </w:rPr>
+              <w:t>OK</w:t>
+            </w:r>
           </w:p>
         </w:tc>
         <w:tc>
@@ -5871,12 +5948,6 @@
                 <w:b w:val="0"/>
               </w:rPr>
             </w:pPr>
-            <w:r>
-              <w:rPr>
-                <w:b w:val="0"/>
-              </w:rPr>
-              <w:t>Poistaa aikaisemman näkymän käytöstä</w:t>
-            </w:r>
           </w:p>
         </w:tc>
       </w:tr>
@@ -5893,7 +5964,6 @@
               <w:pStyle w:val="Sisluet2"/>
             </w:pPr>
             <w:r>
-              <w:lastRenderedPageBreak/>
               <w:t>6.4</w:t>
             </w:r>
           </w:p>
@@ -5904,10 +5974,17 @@
           </w:tcPr>
           <w:p>
             <w:pPr>
-              <w:rPr>
-                <w:b w:val="0"/>
-              </w:rPr>
-            </w:pPr>
+              <w:jc w:val="center"/>
+              <w:rPr>
+                <w:b w:val="0"/>
+              </w:rPr>
+            </w:pPr>
+            <w:r>
+              <w:rPr>
+                <w:color w:val="00FF00"/>
+              </w:rPr>
+              <w:t>OK</w:t>
+            </w:r>
           </w:p>
         </w:tc>
         <w:tc>
@@ -5920,12 +5997,6 @@
                 <w:b w:val="0"/>
               </w:rPr>
             </w:pPr>
-            <w:r>
-              <w:rPr>
-                <w:b w:val="0"/>
-              </w:rPr>
-              <w:t>Tuo uuden, valitun näkymän esille ja käytettäväksi</w:t>
-            </w:r>
           </w:p>
         </w:tc>
       </w:tr>
@@ -5952,10 +6023,17 @@
           </w:tcPr>
           <w:p>
             <w:pPr>
-              <w:rPr>
-                <w:b w:val="0"/>
-              </w:rPr>
-            </w:pPr>
+              <w:jc w:val="center"/>
+              <w:rPr>
+                <w:b w:val="0"/>
+              </w:rPr>
+            </w:pPr>
+            <w:r>
+              <w:rPr>
+                <w:color w:val="FF0000"/>
+              </w:rPr>
+              <w:t>FAIL</w:t>
+            </w:r>
           </w:p>
         </w:tc>
         <w:tc>
@@ -5972,7 +6050,7 @@
               <w:rPr>
                 <w:b w:val="0"/>
               </w:rPr>
-              <w:t>Kysyy Ruokalista/Kauppalappu/Muistilista -näkymästä lähtiessä, onko keskeneräinen työ tallennettu</w:t>
+              <w:t>Ei tee kyselyä</w:t>
             </w:r>
           </w:p>
         </w:tc>
@@ -6000,10 +6078,17 @@
           </w:tcPr>
           <w:p>
             <w:pPr>
-              <w:rPr>
-                <w:b w:val="0"/>
-              </w:rPr>
-            </w:pPr>
+              <w:jc w:val="center"/>
+              <w:rPr>
+                <w:b w:val="0"/>
+              </w:rPr>
+            </w:pPr>
+            <w:r>
+              <w:rPr>
+                <w:color w:val="00FF00"/>
+              </w:rPr>
+              <w:t>OK</w:t>
+            </w:r>
           </w:p>
         </w:tc>
         <w:tc>
@@ -6016,12 +6101,6 @@
                 <w:b w:val="0"/>
               </w:rPr>
             </w:pPr>
-            <w:r>
-              <w:rPr>
-                <w:b w:val="0"/>
-              </w:rPr>
-              <w:t>Ikkunan ”pienennä” -nappula</w:t>
-            </w:r>
           </w:p>
         </w:tc>
       </w:tr>
@@ -6095,10 +6174,17 @@
           </w:tcPr>
           <w:p>
             <w:pPr>
-              <w:rPr>
-                <w:b w:val="0"/>
-              </w:rPr>
-            </w:pPr>
+              <w:jc w:val="center"/>
+              <w:rPr>
+                <w:b w:val="0"/>
+              </w:rPr>
+            </w:pPr>
+            <w:r>
+              <w:rPr>
+                <w:color w:val="00FF00"/>
+              </w:rPr>
+              <w:t>OK</w:t>
+            </w:r>
           </w:p>
         </w:tc>
         <w:tc>
@@ -6111,12 +6197,6 @@
                 <w:b w:val="0"/>
               </w:rPr>
             </w:pPr>
-            <w:r>
-              <w:rPr>
-                <w:b w:val="0"/>
-              </w:rPr>
-              <w:t>Vanhemmalla/Isännällä kaikki oikeudet ja näkymät käytössä</w:t>
-            </w:r>
           </w:p>
         </w:tc>
       </w:tr>
@@ -6140,10 +6220,17 @@
           </w:tcPr>
           <w:p>
             <w:pPr>
-              <w:rPr>
-                <w:b w:val="0"/>
-              </w:rPr>
-            </w:pPr>
+              <w:jc w:val="center"/>
+              <w:rPr>
+                <w:b w:val="0"/>
+              </w:rPr>
+            </w:pPr>
+            <w:r>
+              <w:rPr>
+                <w:color w:val="FF0000"/>
+              </w:rPr>
+              <w:t>FAIL</w:t>
+            </w:r>
           </w:p>
         </w:tc>
         <w:tc>
@@ -6156,14 +6243,12 @@
                 <w:b w:val="0"/>
               </w:rPr>
             </w:pPr>
-            <w:proofErr w:type="gramStart"/>
-            <w:r>
-              <w:rPr>
-                <w:b w:val="0"/>
-              </w:rPr>
-              <w:t>Lapsella/Asukkaalla rajoitetut oikeudet ja näkymät käytössä</w:t>
-            </w:r>
-            <w:proofErr w:type="gramEnd"/>
+            <w:r>
+              <w:rPr>
+                <w:b w:val="0"/>
+              </w:rPr>
+              <w:t>Ruokalistaan ehdotus ei toimi ja kauppalistan fontti harmaa (pitäisi olla musta)</w:t>
+            </w:r>
           </w:p>
         </w:tc>
       </w:tr>
@@ -6228,10 +6313,17 @@
           </w:tcPr>
           <w:p>
             <w:pPr>
-              <w:rPr>
-                <w:b w:val="0"/>
-              </w:rPr>
-            </w:pPr>
+              <w:jc w:val="center"/>
+              <w:rPr>
+                <w:b w:val="0"/>
+              </w:rPr>
+            </w:pPr>
+            <w:r>
+              <w:rPr>
+                <w:color w:val="00FF00"/>
+              </w:rPr>
+              <w:t>OK</w:t>
+            </w:r>
           </w:p>
         </w:tc>
         <w:tc>
@@ -6244,20 +6336,6 @@
                 <w:b w:val="0"/>
               </w:rPr>
             </w:pPr>
-            <w:proofErr w:type="gramStart"/>
-            <w:r>
-              <w:rPr>
-                <w:b w:val="0"/>
-              </w:rPr>
-              <w:t>Hakee</w:t>
-            </w:r>
-            <w:proofErr w:type="gramEnd"/>
-            <w:r>
-              <w:rPr>
-                <w:b w:val="0"/>
-              </w:rPr>
-              <w:t xml:space="preserve"> perheenjäsenet tietokannasta perheavaimen mukaan</w:t>
-            </w:r>
           </w:p>
         </w:tc>
       </w:tr>
@@ -6284,10 +6362,17 @@
           </w:tcPr>
           <w:p>
             <w:pPr>
-              <w:rPr>
-                <w:b w:val="0"/>
-              </w:rPr>
-            </w:pPr>
+              <w:jc w:val="center"/>
+              <w:rPr>
+                <w:b w:val="0"/>
+              </w:rPr>
+            </w:pPr>
+            <w:r>
+              <w:rPr>
+                <w:color w:val="00FF00"/>
+              </w:rPr>
+              <w:t>OK</w:t>
+            </w:r>
           </w:p>
         </w:tc>
         <w:tc>
@@ -6300,12 +6385,6 @@
                 <w:b w:val="0"/>
               </w:rPr>
             </w:pPr>
-            <w:r>
-              <w:rPr>
-                <w:b w:val="0"/>
-              </w:rPr>
-              <w:t>Hakee henkilökohtaiset nykyisen kuukauden tapahtumat tietokannasta</w:t>
-            </w:r>
           </w:p>
         </w:tc>
       </w:tr>
@@ -6370,10 +6449,17 @@
           </w:tcPr>
           <w:p>
             <w:pPr>
-              <w:rPr>
-                <w:b w:val="0"/>
-              </w:rPr>
-            </w:pPr>
+              <w:jc w:val="center"/>
+              <w:rPr>
+                <w:b w:val="0"/>
+              </w:rPr>
+            </w:pPr>
+            <w:r>
+              <w:rPr>
+                <w:color w:val="00FF00"/>
+              </w:rPr>
+              <w:t>OK</w:t>
+            </w:r>
           </w:p>
         </w:tc>
         <w:tc>
@@ -6386,20 +6472,6 @@
                 <w:b w:val="0"/>
               </w:rPr>
             </w:pPr>
-            <w:proofErr w:type="gramStart"/>
-            <w:r>
-              <w:rPr>
-                <w:b w:val="0"/>
-              </w:rPr>
-              <w:t>Hakee</w:t>
-            </w:r>
-            <w:proofErr w:type="gramEnd"/>
-            <w:r>
-              <w:rPr>
-                <w:b w:val="0"/>
-              </w:rPr>
-              <w:t xml:space="preserve"> henkilökohtaiset tulot ja menot tietokannasta</w:t>
-            </w:r>
           </w:p>
         </w:tc>
       </w:tr>
@@ -6426,10 +6498,17 @@
           </w:tcPr>
           <w:p>
             <w:pPr>
-              <w:rPr>
-                <w:b w:val="0"/>
-              </w:rPr>
-            </w:pPr>
+              <w:jc w:val="center"/>
+              <w:rPr>
+                <w:b w:val="0"/>
+              </w:rPr>
+            </w:pPr>
+            <w:r>
+              <w:rPr>
+                <w:color w:val="00FF00"/>
+              </w:rPr>
+              <w:t>OK</w:t>
+            </w:r>
           </w:p>
         </w:tc>
         <w:tc>
@@ -6442,12 +6521,6 @@
                 <w:b w:val="0"/>
               </w:rPr>
             </w:pPr>
-            <w:r>
-              <w:rPr>
-                <w:b w:val="0"/>
-              </w:rPr>
-              <w:t>Laskee säästöön jäävän euromäärän tulojen ja menojen mukaan</w:t>
-            </w:r>
           </w:p>
         </w:tc>
       </w:tr>
@@ -6474,10 +6547,17 @@
           </w:tcPr>
           <w:p>
             <w:pPr>
-              <w:rPr>
-                <w:b w:val="0"/>
-              </w:rPr>
-            </w:pPr>
+              <w:jc w:val="center"/>
+              <w:rPr>
+                <w:b w:val="0"/>
+              </w:rPr>
+            </w:pPr>
+            <w:r>
+              <w:rPr>
+                <w:color w:val="FF0000"/>
+              </w:rPr>
+              <w:t>FAIL</w:t>
+            </w:r>
           </w:p>
         </w:tc>
         <w:tc>
@@ -6490,26 +6570,11 @@
                 <w:b w:val="0"/>
               </w:rPr>
             </w:pPr>
-            <w:proofErr w:type="gramStart"/>
-            <w:r>
-              <w:rPr>
-                <w:b w:val="0"/>
-              </w:rPr>
-              <w:t>Syötettyjen tietojen oikeellisuus</w:t>
-            </w:r>
-            <w:proofErr w:type="gramEnd"/>
-          </w:p>
-          <w:p>
-            <w:pPr>
-              <w:rPr>
-                <w:b w:val="0"/>
-              </w:rPr>
-            </w:pPr>
-            <w:r>
-              <w:rPr>
-                <w:b w:val="0"/>
-              </w:rPr>
-              <w:t>(tekstin pituus, numerot, kirjaimet)</w:t>
+            <w:r>
+              <w:rPr>
+                <w:b w:val="0"/>
+              </w:rPr>
+              <w:t>Voi olla saman nimisiä (Palkka/Sähkö), euro määrä voi olla muu kuin luku (s tai +)</w:t>
             </w:r>
           </w:p>
         </w:tc>
@@ -6537,10 +6602,17 @@
           </w:tcPr>
           <w:p>
             <w:pPr>
-              <w:rPr>
-                <w:b w:val="0"/>
-              </w:rPr>
-            </w:pPr>
+              <w:jc w:val="center"/>
+              <w:rPr>
+                <w:b w:val="0"/>
+              </w:rPr>
+            </w:pPr>
+            <w:r>
+              <w:rPr>
+                <w:color w:val="00FF00"/>
+              </w:rPr>
+              <w:t>OK</w:t>
+            </w:r>
           </w:p>
         </w:tc>
         <w:tc>
@@ -6553,12 +6625,6 @@
                 <w:b w:val="0"/>
               </w:rPr>
             </w:pPr>
-            <w:r>
-              <w:rPr>
-                <w:b w:val="0"/>
-              </w:rPr>
-              <w:t>Lisätään uusi tulo ja meno</w:t>
-            </w:r>
           </w:p>
         </w:tc>
       </w:tr>
@@ -6585,10 +6651,17 @@
           </w:tcPr>
           <w:p>
             <w:pPr>
-              <w:rPr>
-                <w:b w:val="0"/>
-              </w:rPr>
-            </w:pPr>
+              <w:jc w:val="center"/>
+              <w:rPr>
+                <w:b w:val="0"/>
+              </w:rPr>
+            </w:pPr>
+            <w:r>
+              <w:rPr>
+                <w:color w:val="00FF00"/>
+              </w:rPr>
+              <w:t>OK</w:t>
+            </w:r>
           </w:p>
         </w:tc>
         <w:tc>
@@ -6601,12 +6674,6 @@
                 <w:b w:val="0"/>
               </w:rPr>
             </w:pPr>
-            <w:r>
-              <w:rPr>
-                <w:b w:val="0"/>
-              </w:rPr>
-              <w:t>Poistetaan tulo ja meno</w:t>
-            </w:r>
           </w:p>
         </w:tc>
       </w:tr>
@@ -6674,10 +6741,17 @@
           </w:tcPr>
           <w:p>
             <w:pPr>
-              <w:rPr>
-                <w:b w:val="0"/>
-              </w:rPr>
-            </w:pPr>
+              <w:jc w:val="center"/>
+              <w:rPr>
+                <w:b w:val="0"/>
+              </w:rPr>
+            </w:pPr>
+            <w:r>
+              <w:rPr>
+                <w:color w:val="00FF00"/>
+              </w:rPr>
+              <w:t>OK</w:t>
+            </w:r>
           </w:p>
         </w:tc>
         <w:tc>
@@ -6690,20 +6764,6 @@
                 <w:b w:val="0"/>
               </w:rPr>
             </w:pPr>
-            <w:proofErr w:type="gramStart"/>
-            <w:r>
-              <w:rPr>
-                <w:b w:val="0"/>
-              </w:rPr>
-              <w:t>Hakee</w:t>
-            </w:r>
-            <w:proofErr w:type="gramEnd"/>
-            <w:r>
-              <w:rPr>
-                <w:b w:val="0"/>
-              </w:rPr>
-              <w:t xml:space="preserve"> ruokalistat tietokannasta perheavaimen mukaan</w:t>
-            </w:r>
           </w:p>
         </w:tc>
       </w:tr>
@@ -6730,10 +6790,17 @@
           </w:tcPr>
           <w:p>
             <w:pPr>
-              <w:rPr>
-                <w:b w:val="0"/>
-              </w:rPr>
-            </w:pPr>
+              <w:jc w:val="center"/>
+              <w:rPr>
+                <w:b w:val="0"/>
+              </w:rPr>
+            </w:pPr>
+            <w:r>
+              <w:rPr>
+                <w:color w:val="00FF00"/>
+              </w:rPr>
+              <w:t>OK</w:t>
+            </w:r>
           </w:p>
         </w:tc>
         <w:tc>
@@ -6746,12 +6813,6 @@
                 <w:b w:val="0"/>
               </w:rPr>
             </w:pPr>
-            <w:r>
-              <w:rPr>
-                <w:b w:val="0"/>
-              </w:rPr>
-              <w:t>Valitaan ruokalista</w:t>
-            </w:r>
           </w:p>
         </w:tc>
       </w:tr>
@@ -6778,10 +6839,17 @@
           </w:tcPr>
           <w:p>
             <w:pPr>
-              <w:rPr>
-                <w:b w:val="0"/>
-              </w:rPr>
-            </w:pPr>
+              <w:jc w:val="center"/>
+              <w:rPr>
+                <w:b w:val="0"/>
+              </w:rPr>
+            </w:pPr>
+            <w:r>
+              <w:rPr>
+                <w:color w:val="00FF00"/>
+              </w:rPr>
+              <w:t>OK</w:t>
+            </w:r>
           </w:p>
         </w:tc>
         <w:tc>
@@ -6794,27 +6862,6 @@
                 <w:b w:val="0"/>
               </w:rPr>
             </w:pPr>
-            <w:proofErr w:type="gramStart"/>
-            <w:r>
-              <w:rPr>
-                <w:b w:val="0"/>
-              </w:rPr>
-              <w:t>Syötettyjen tietojen oikeellisuus</w:t>
-            </w:r>
-            <w:proofErr w:type="gramEnd"/>
-          </w:p>
-          <w:p>
-            <w:pPr>
-              <w:rPr>
-                <w:b w:val="0"/>
-              </w:rPr>
-            </w:pPr>
-            <w:r>
-              <w:rPr>
-                <w:b w:val="0"/>
-              </w:rPr>
-              <w:t>(tekstin pituus, numerot, kirjaimet)</w:t>
-            </w:r>
           </w:p>
         </w:tc>
       </w:tr>
@@ -6841,10 +6888,17 @@
           </w:tcPr>
           <w:p>
             <w:pPr>
-              <w:rPr>
-                <w:b w:val="0"/>
-              </w:rPr>
-            </w:pPr>
+              <w:jc w:val="center"/>
+              <w:rPr>
+                <w:b w:val="0"/>
+              </w:rPr>
+            </w:pPr>
+            <w:r>
+              <w:rPr>
+                <w:color w:val="00FF00"/>
+              </w:rPr>
+              <w:t>OK</w:t>
+            </w:r>
           </w:p>
         </w:tc>
         <w:tc>
@@ -6857,12 +6911,6 @@
                 <w:b w:val="0"/>
               </w:rPr>
             </w:pPr>
-            <w:r>
-              <w:rPr>
-                <w:b w:val="0"/>
-              </w:rPr>
-              <w:t>Lisätään uusi ruokalaji</w:t>
-            </w:r>
           </w:p>
         </w:tc>
       </w:tr>
@@ -6889,10 +6937,17 @@
           </w:tcPr>
           <w:p>
             <w:pPr>
-              <w:rPr>
-                <w:b w:val="0"/>
-              </w:rPr>
-            </w:pPr>
+              <w:jc w:val="center"/>
+              <w:rPr>
+                <w:b w:val="0"/>
+              </w:rPr>
+            </w:pPr>
+            <w:r>
+              <w:rPr>
+                <w:color w:val="00FF00"/>
+              </w:rPr>
+              <w:t>OK</w:t>
+            </w:r>
           </w:p>
         </w:tc>
         <w:tc>
@@ -6905,12 +6960,6 @@
                 <w:b w:val="0"/>
               </w:rPr>
             </w:pPr>
-            <w:r>
-              <w:rPr>
-                <w:b w:val="0"/>
-              </w:rPr>
-              <w:t>Poistetaan ruokalaji</w:t>
-            </w:r>
           </w:p>
         </w:tc>
       </w:tr>
@@ -6937,10 +6986,17 @@
           </w:tcPr>
           <w:p>
             <w:pPr>
-              <w:rPr>
-                <w:b w:val="0"/>
-              </w:rPr>
-            </w:pPr>
+              <w:jc w:val="center"/>
+              <w:rPr>
+                <w:b w:val="0"/>
+              </w:rPr>
+            </w:pPr>
+            <w:r>
+              <w:rPr>
+                <w:color w:val="00FF00"/>
+              </w:rPr>
+              <w:t>OK</w:t>
+            </w:r>
           </w:p>
         </w:tc>
         <w:tc>
@@ -6953,12 +7009,6 @@
                 <w:b w:val="0"/>
               </w:rPr>
             </w:pPr>
-            <w:r>
-              <w:rPr>
-                <w:b w:val="0"/>
-              </w:rPr>
-              <w:t>Tallennetaan ruokalista</w:t>
-            </w:r>
           </w:p>
         </w:tc>
       </w:tr>
@@ -6985,10 +7035,17 @@
           </w:tcPr>
           <w:p>
             <w:pPr>
-              <w:rPr>
-                <w:b w:val="0"/>
-              </w:rPr>
-            </w:pPr>
+              <w:jc w:val="center"/>
+              <w:rPr>
+                <w:b w:val="0"/>
+              </w:rPr>
+            </w:pPr>
+            <w:r>
+              <w:rPr>
+                <w:color w:val="FF0000"/>
+              </w:rPr>
+              <w:t>FAIL</w:t>
+            </w:r>
           </w:p>
         </w:tc>
         <w:tc>
@@ -7005,7 +7062,7 @@
               <w:rPr>
                 <w:b w:val="0"/>
               </w:rPr>
-              <w:t>Poistetaan ruokalista</w:t>
+              <w:t>Jättää tiedot näkyviin poiston jälkeen</w:t>
             </w:r>
           </w:p>
         </w:tc>
@@ -7068,10 +7125,17 @@
           </w:tcPr>
           <w:p>
             <w:pPr>
-              <w:rPr>
-                <w:b w:val="0"/>
-              </w:rPr>
-            </w:pPr>
+              <w:jc w:val="center"/>
+              <w:rPr>
+                <w:b w:val="0"/>
+              </w:rPr>
+            </w:pPr>
+            <w:r>
+              <w:rPr>
+                <w:color w:val="00FF00"/>
+              </w:rPr>
+              <w:t>OK</w:t>
+            </w:r>
           </w:p>
         </w:tc>
         <w:tc>
@@ -7084,20 +7148,6 @@
                 <w:b w:val="0"/>
               </w:rPr>
             </w:pPr>
-            <w:proofErr w:type="gramStart"/>
-            <w:r>
-              <w:rPr>
-                <w:b w:val="0"/>
-              </w:rPr>
-              <w:t>Hakee</w:t>
-            </w:r>
-            <w:proofErr w:type="gramEnd"/>
-            <w:r>
-              <w:rPr>
-                <w:b w:val="0"/>
-              </w:rPr>
-              <w:t xml:space="preserve"> perheenjäsenet tietokannasta perheavaimen mukaan</w:t>
-            </w:r>
           </w:p>
         </w:tc>
       </w:tr>
@@ -7121,10 +7171,17 @@
           </w:tcPr>
           <w:p>
             <w:pPr>
-              <w:rPr>
-                <w:b w:val="0"/>
-              </w:rPr>
-            </w:pPr>
+              <w:jc w:val="center"/>
+              <w:rPr>
+                <w:b w:val="0"/>
+              </w:rPr>
+            </w:pPr>
+            <w:r>
+              <w:rPr>
+                <w:color w:val="00FF00"/>
+              </w:rPr>
+              <w:t>OK</w:t>
+            </w:r>
           </w:p>
         </w:tc>
         <w:tc>
@@ -7137,12 +7194,6 @@
                 <w:b w:val="0"/>
               </w:rPr>
             </w:pPr>
-            <w:r>
-              <w:rPr>
-                <w:b w:val="0"/>
-              </w:rPr>
-              <w:t>Hakee vuorolistan tietokannasta perheavaimen mukaan</w:t>
-            </w:r>
           </w:p>
         </w:tc>
       </w:tr>
@@ -7166,10 +7217,17 @@
           </w:tcPr>
           <w:p>
             <w:pPr>
-              <w:rPr>
-                <w:b w:val="0"/>
-              </w:rPr>
-            </w:pPr>
+              <w:jc w:val="center"/>
+              <w:rPr>
+                <w:b w:val="0"/>
+              </w:rPr>
+            </w:pPr>
+            <w:r>
+              <w:rPr>
+                <w:color w:val="FF0000"/>
+              </w:rPr>
+              <w:t>FAIL</w:t>
+            </w:r>
           </w:p>
         </w:tc>
         <w:tc>
@@ -7182,26 +7240,11 @@
                 <w:b w:val="0"/>
               </w:rPr>
             </w:pPr>
-            <w:proofErr w:type="gramStart"/>
-            <w:r>
-              <w:rPr>
-                <w:b w:val="0"/>
-              </w:rPr>
-              <w:t>Syötettyjen tietojen oikeellisuus</w:t>
-            </w:r>
-            <w:proofErr w:type="gramEnd"/>
-          </w:p>
-          <w:p>
-            <w:pPr>
-              <w:rPr>
-                <w:b w:val="0"/>
-              </w:rPr>
-            </w:pPr>
-            <w:r>
-              <w:rPr>
-                <w:b w:val="0"/>
-              </w:rPr>
-              <w:t>(tekstin pituus, numerot, kirjaimet)</w:t>
+            <w:r>
+              <w:rPr>
+                <w:b w:val="0"/>
+              </w:rPr>
+              <w:t>Perheenjäsenen ja askareen pystyi jättää tyhjäksi</w:t>
             </w:r>
           </w:p>
         </w:tc>
@@ -7226,10 +7269,17 @@
           </w:tcPr>
           <w:p>
             <w:pPr>
-              <w:rPr>
-                <w:b w:val="0"/>
-              </w:rPr>
-            </w:pPr>
+              <w:jc w:val="center"/>
+              <w:rPr>
+                <w:b w:val="0"/>
+              </w:rPr>
+            </w:pPr>
+            <w:r>
+              <w:rPr>
+                <w:color w:val="00FF00"/>
+              </w:rPr>
+              <w:t>OK</w:t>
+            </w:r>
           </w:p>
         </w:tc>
         <w:tc>
@@ -7242,12 +7292,6 @@
                 <w:b w:val="0"/>
               </w:rPr>
             </w:pPr>
-            <w:r>
-              <w:rPr>
-                <w:b w:val="0"/>
-              </w:rPr>
-              <w:t>Lisätään uusi askare</w:t>
-            </w:r>
           </w:p>
         </w:tc>
       </w:tr>
@@ -7271,10 +7315,17 @@
           </w:tcPr>
           <w:p>
             <w:pPr>
-              <w:rPr>
-                <w:b w:val="0"/>
-              </w:rPr>
-            </w:pPr>
+              <w:jc w:val="center"/>
+              <w:rPr>
+                <w:b w:val="0"/>
+              </w:rPr>
+            </w:pPr>
+            <w:r>
+              <w:rPr>
+                <w:color w:val="00FF00"/>
+              </w:rPr>
+              <w:t>OK</w:t>
+            </w:r>
           </w:p>
         </w:tc>
         <w:tc>
@@ -7287,12 +7338,6 @@
                 <w:b w:val="0"/>
               </w:rPr>
             </w:pPr>
-            <w:r>
-              <w:rPr>
-                <w:b w:val="0"/>
-              </w:rPr>
-              <w:t>Poistetaan askare</w:t>
-            </w:r>
           </w:p>
         </w:tc>
       </w:tr>
@@ -7306,7 +7351,6 @@
               <w:pStyle w:val="Sisluet2"/>
             </w:pPr>
             <w:r>
-              <w:lastRenderedPageBreak/>
               <w:t>12</w:t>
             </w:r>
           </w:p>
@@ -7355,10 +7399,17 @@
           </w:tcPr>
           <w:p>
             <w:pPr>
-              <w:rPr>
-                <w:b w:val="0"/>
-              </w:rPr>
-            </w:pPr>
+              <w:jc w:val="center"/>
+              <w:rPr>
+                <w:b w:val="0"/>
+              </w:rPr>
+            </w:pPr>
+            <w:r>
+              <w:rPr>
+                <w:color w:val="00FF00"/>
+              </w:rPr>
+              <w:t>OK</w:t>
+            </w:r>
           </w:p>
         </w:tc>
         <w:tc>
@@ -7371,20 +7422,6 @@
                 <w:b w:val="0"/>
               </w:rPr>
             </w:pPr>
-            <w:proofErr w:type="gramStart"/>
-            <w:r>
-              <w:rPr>
-                <w:b w:val="0"/>
-              </w:rPr>
-              <w:t>Hakee</w:t>
-            </w:r>
-            <w:proofErr w:type="gramEnd"/>
-            <w:r>
-              <w:rPr>
-                <w:b w:val="0"/>
-              </w:rPr>
-              <w:t xml:space="preserve"> kauppalaput tietokannasta perheavaimen mukaan</w:t>
-            </w:r>
           </w:p>
         </w:tc>
       </w:tr>
@@ -7408,10 +7445,17 @@
           </w:tcPr>
           <w:p>
             <w:pPr>
-              <w:rPr>
-                <w:b w:val="0"/>
-              </w:rPr>
-            </w:pPr>
+              <w:jc w:val="center"/>
+              <w:rPr>
+                <w:b w:val="0"/>
+              </w:rPr>
+            </w:pPr>
+            <w:r>
+              <w:rPr>
+                <w:color w:val="00FF00"/>
+              </w:rPr>
+              <w:t>OK</w:t>
+            </w:r>
           </w:p>
         </w:tc>
         <w:tc>
@@ -7424,12 +7468,6 @@
                 <w:b w:val="0"/>
               </w:rPr>
             </w:pPr>
-            <w:r>
-              <w:rPr>
-                <w:b w:val="0"/>
-              </w:rPr>
-              <w:t>Valitaan kauppalappu</w:t>
-            </w:r>
           </w:p>
         </w:tc>
       </w:tr>
@@ -7453,10 +7491,17 @@
           </w:tcPr>
           <w:p>
             <w:pPr>
-              <w:rPr>
-                <w:b w:val="0"/>
-              </w:rPr>
-            </w:pPr>
+              <w:jc w:val="center"/>
+              <w:rPr>
+                <w:b w:val="0"/>
+              </w:rPr>
+            </w:pPr>
+            <w:r>
+              <w:rPr>
+                <w:color w:val="00FF00"/>
+              </w:rPr>
+              <w:t>OK</w:t>
+            </w:r>
           </w:p>
         </w:tc>
         <w:tc>
@@ -7469,27 +7514,6 @@
                 <w:b w:val="0"/>
               </w:rPr>
             </w:pPr>
-            <w:proofErr w:type="gramStart"/>
-            <w:r>
-              <w:rPr>
-                <w:b w:val="0"/>
-              </w:rPr>
-              <w:t>Syötettyjen tietojen oikeellisuus</w:t>
-            </w:r>
-            <w:proofErr w:type="gramEnd"/>
-          </w:p>
-          <w:p>
-            <w:pPr>
-              <w:rPr>
-                <w:b w:val="0"/>
-              </w:rPr>
-            </w:pPr>
-            <w:r>
-              <w:rPr>
-                <w:b w:val="0"/>
-              </w:rPr>
-              <w:t>(tekstin pituus, numerot, kirjaimet myös maksimi merkki määrä)</w:t>
-            </w:r>
           </w:p>
         </w:tc>
       </w:tr>
@@ -7513,10 +7537,17 @@
           </w:tcPr>
           <w:p>
             <w:pPr>
-              <w:rPr>
-                <w:b w:val="0"/>
-              </w:rPr>
-            </w:pPr>
+              <w:jc w:val="center"/>
+              <w:rPr>
+                <w:b w:val="0"/>
+              </w:rPr>
+            </w:pPr>
+            <w:r>
+              <w:rPr>
+                <w:color w:val="00FF00"/>
+              </w:rPr>
+              <w:t>OK</w:t>
+            </w:r>
           </w:p>
         </w:tc>
         <w:tc>
@@ -7529,12 +7560,6 @@
                 <w:b w:val="0"/>
               </w:rPr>
             </w:pPr>
-            <w:r>
-              <w:rPr>
-                <w:b w:val="0"/>
-              </w:rPr>
-              <w:t>Lisätään uusi tuote</w:t>
-            </w:r>
           </w:p>
         </w:tc>
       </w:tr>
@@ -7558,10 +7583,17 @@
           </w:tcPr>
           <w:p>
             <w:pPr>
-              <w:rPr>
-                <w:b w:val="0"/>
-              </w:rPr>
-            </w:pPr>
+              <w:jc w:val="center"/>
+              <w:rPr>
+                <w:b w:val="0"/>
+              </w:rPr>
+            </w:pPr>
+            <w:r>
+              <w:rPr>
+                <w:color w:val="00FF00"/>
+              </w:rPr>
+              <w:t>OK</w:t>
+            </w:r>
           </w:p>
         </w:tc>
         <w:tc>
@@ -7574,12 +7606,6 @@
                 <w:b w:val="0"/>
               </w:rPr>
             </w:pPr>
-            <w:r>
-              <w:rPr>
-                <w:b w:val="0"/>
-              </w:rPr>
-              <w:t>Poistetaan tuote</w:t>
-            </w:r>
           </w:p>
         </w:tc>
       </w:tr>
@@ -7603,10 +7629,17 @@
           </w:tcPr>
           <w:p>
             <w:pPr>
-              <w:rPr>
-                <w:b w:val="0"/>
-              </w:rPr>
-            </w:pPr>
+              <w:jc w:val="center"/>
+              <w:rPr>
+                <w:b w:val="0"/>
+              </w:rPr>
+            </w:pPr>
+            <w:r>
+              <w:rPr>
+                <w:color w:val="00FF00"/>
+              </w:rPr>
+              <w:t>OK</w:t>
+            </w:r>
           </w:p>
         </w:tc>
         <w:tc>
@@ -7619,12 +7652,6 @@
                 <w:b w:val="0"/>
               </w:rPr>
             </w:pPr>
-            <w:r>
-              <w:rPr>
-                <w:b w:val="0"/>
-              </w:rPr>
-              <w:t>Tallennetaan kauppalappu tietokantaan</w:t>
-            </w:r>
           </w:p>
         </w:tc>
       </w:tr>
@@ -7638,6 +7665,7 @@
               <w:pStyle w:val="Sisluet2"/>
             </w:pPr>
             <w:r>
+              <w:lastRenderedPageBreak/>
               <w:t>12.7</w:t>
             </w:r>
           </w:p>
@@ -7648,10 +7676,17 @@
           </w:tcPr>
           <w:p>
             <w:pPr>
-              <w:rPr>
-                <w:b w:val="0"/>
-              </w:rPr>
-            </w:pPr>
+              <w:jc w:val="center"/>
+              <w:rPr>
+                <w:b w:val="0"/>
+              </w:rPr>
+            </w:pPr>
+            <w:r>
+              <w:rPr>
+                <w:color w:val="00FF00"/>
+              </w:rPr>
+              <w:t>OK</w:t>
+            </w:r>
           </w:p>
         </w:tc>
         <w:tc>
@@ -7664,12 +7699,6 @@
                 <w:b w:val="0"/>
               </w:rPr>
             </w:pPr>
-            <w:r>
-              <w:rPr>
-                <w:b w:val="0"/>
-              </w:rPr>
-              <w:t>Tallennetaan kauppalappu tekstitiedostona</w:t>
-            </w:r>
           </w:p>
         </w:tc>
       </w:tr>
@@ -7693,10 +7722,17 @@
           </w:tcPr>
           <w:p>
             <w:pPr>
-              <w:rPr>
-                <w:b w:val="0"/>
-              </w:rPr>
-            </w:pPr>
+              <w:jc w:val="center"/>
+              <w:rPr>
+                <w:b w:val="0"/>
+              </w:rPr>
+            </w:pPr>
+            <w:r>
+              <w:rPr>
+                <w:color w:val="00FF00"/>
+              </w:rPr>
+              <w:t>OK</w:t>
+            </w:r>
           </w:p>
         </w:tc>
         <w:tc>
@@ -7709,12 +7745,6 @@
                 <w:b w:val="0"/>
               </w:rPr>
             </w:pPr>
-            <w:r>
-              <w:rPr>
-                <w:b w:val="0"/>
-              </w:rPr>
-              <w:t>Poistetaan kauppalappu</w:t>
-            </w:r>
           </w:p>
         </w:tc>
       </w:tr>
@@ -7776,10 +7806,17 @@
           </w:tcPr>
           <w:p>
             <w:pPr>
-              <w:rPr>
-                <w:b w:val="0"/>
-              </w:rPr>
-            </w:pPr>
+              <w:jc w:val="center"/>
+              <w:rPr>
+                <w:b w:val="0"/>
+              </w:rPr>
+            </w:pPr>
+            <w:r>
+              <w:rPr>
+                <w:color w:val="00FF00"/>
+              </w:rPr>
+              <w:t>OK</w:t>
+            </w:r>
           </w:p>
         </w:tc>
         <w:tc>
@@ -7792,20 +7829,6 @@
                 <w:b w:val="0"/>
               </w:rPr>
             </w:pPr>
-            <w:proofErr w:type="gramStart"/>
-            <w:r>
-              <w:rPr>
-                <w:b w:val="0"/>
-              </w:rPr>
-              <w:t>Hakee</w:t>
-            </w:r>
-            <w:proofErr w:type="gramEnd"/>
-            <w:r>
-              <w:rPr>
-                <w:b w:val="0"/>
-              </w:rPr>
-              <w:t xml:space="preserve"> henkilökohtaiset tulevat tapahtumat tietokannasta</w:t>
-            </w:r>
           </w:p>
         </w:tc>
       </w:tr>
@@ -7829,10 +7852,17 @@
           </w:tcPr>
           <w:p>
             <w:pPr>
-              <w:rPr>
-                <w:b w:val="0"/>
-              </w:rPr>
-            </w:pPr>
+              <w:jc w:val="center"/>
+              <w:rPr>
+                <w:b w:val="0"/>
+              </w:rPr>
+            </w:pPr>
+            <w:r>
+              <w:rPr>
+                <w:color w:val="00FF00"/>
+              </w:rPr>
+              <w:t>OK</w:t>
+            </w:r>
           </w:p>
         </w:tc>
         <w:tc>
@@ -7845,27 +7875,6 @@
                 <w:b w:val="0"/>
               </w:rPr>
             </w:pPr>
-            <w:proofErr w:type="gramStart"/>
-            <w:r>
-              <w:rPr>
-                <w:b w:val="0"/>
-              </w:rPr>
-              <w:t>Syötettyjen tietojen oikeellisuus</w:t>
-            </w:r>
-            <w:proofErr w:type="gramEnd"/>
-          </w:p>
-          <w:p>
-            <w:pPr>
-              <w:rPr>
-                <w:b w:val="0"/>
-              </w:rPr>
-            </w:pPr>
-            <w:r>
-              <w:rPr>
-                <w:b w:val="0"/>
-              </w:rPr>
-              <w:t>(tekstin pituus, numerot, kirjaimet)</w:t>
-            </w:r>
           </w:p>
         </w:tc>
       </w:tr>
@@ -7889,10 +7898,17 @@
           </w:tcPr>
           <w:p>
             <w:pPr>
-              <w:rPr>
-                <w:b w:val="0"/>
-              </w:rPr>
-            </w:pPr>
+              <w:jc w:val="center"/>
+              <w:rPr>
+                <w:b w:val="0"/>
+              </w:rPr>
+            </w:pPr>
+            <w:r>
+              <w:rPr>
+                <w:color w:val="00FF00"/>
+              </w:rPr>
+              <w:t>OK</w:t>
+            </w:r>
           </w:p>
         </w:tc>
         <w:tc>
@@ -7905,12 +7921,6 @@
                 <w:b w:val="0"/>
               </w:rPr>
             </w:pPr>
-            <w:r>
-              <w:rPr>
-                <w:b w:val="0"/>
-              </w:rPr>
-              <w:t>Lisätään uusi tapahtuma</w:t>
-            </w:r>
           </w:p>
         </w:tc>
       </w:tr>
@@ -7934,10 +7944,17 @@
           </w:tcPr>
           <w:p>
             <w:pPr>
-              <w:rPr>
-                <w:b w:val="0"/>
-              </w:rPr>
-            </w:pPr>
+              <w:jc w:val="center"/>
+              <w:rPr>
+                <w:b w:val="0"/>
+              </w:rPr>
+            </w:pPr>
+            <w:r>
+              <w:rPr>
+                <w:color w:val="00FF00"/>
+              </w:rPr>
+              <w:t>OK</w:t>
+            </w:r>
           </w:p>
         </w:tc>
         <w:tc>
@@ -7950,12 +7967,6 @@
                 <w:b w:val="0"/>
               </w:rPr>
             </w:pPr>
-            <w:r>
-              <w:rPr>
-                <w:b w:val="0"/>
-              </w:rPr>
-              <w:t>Poistetaan tapahtuma</w:t>
-            </w:r>
           </w:p>
         </w:tc>
       </w:tr>
@@ -7979,10 +7990,17 @@
           </w:tcPr>
           <w:p>
             <w:pPr>
-              <w:rPr>
-                <w:b w:val="0"/>
-              </w:rPr>
-            </w:pPr>
+              <w:jc w:val="center"/>
+              <w:rPr>
+                <w:b w:val="0"/>
+              </w:rPr>
+            </w:pPr>
+            <w:r>
+              <w:rPr>
+                <w:color w:val="00FF00"/>
+              </w:rPr>
+              <w:t>OK</w:t>
+            </w:r>
           </w:p>
         </w:tc>
         <w:tc>
@@ -7995,12 +8013,6 @@
                 <w:b w:val="0"/>
               </w:rPr>
             </w:pPr>
-            <w:r>
-              <w:rPr>
-                <w:b w:val="0"/>
-              </w:rPr>
-              <w:t>Poistetaan menneet tapahtumat</w:t>
-            </w:r>
           </w:p>
         </w:tc>
       </w:tr>
@@ -8024,10 +8036,17 @@
           </w:tcPr>
           <w:p>
             <w:pPr>
-              <w:rPr>
-                <w:b w:val="0"/>
-              </w:rPr>
-            </w:pPr>
+              <w:jc w:val="center"/>
+              <w:rPr>
+                <w:b w:val="0"/>
+              </w:rPr>
+            </w:pPr>
+            <w:r>
+              <w:rPr>
+                <w:color w:val="FF0000"/>
+              </w:rPr>
+              <w:t>FAIL</w:t>
+            </w:r>
           </w:p>
         </w:tc>
         <w:tc>
@@ -8044,7 +8063,7 @@
               <w:rPr>
                 <w:b w:val="0"/>
               </w:rPr>
-              <w:t>Haetaan tapahtumat kuukauden/vuoden/päivämäärän/mennen ajan mukaan</w:t>
+              <w:t>Haku ei toimi, menneet osaa kuitenkin näyttää</w:t>
             </w:r>
           </w:p>
         </w:tc>
@@ -8107,10 +8126,17 @@
           </w:tcPr>
           <w:p>
             <w:pPr>
-              <w:rPr>
-                <w:b w:val="0"/>
-              </w:rPr>
-            </w:pPr>
+              <w:jc w:val="center"/>
+              <w:rPr>
+                <w:b w:val="0"/>
+              </w:rPr>
+            </w:pPr>
+            <w:r>
+              <w:rPr>
+                <w:color w:val="FF0000"/>
+              </w:rPr>
+              <w:t>FAIL</w:t>
+            </w:r>
           </w:p>
         </w:tc>
         <w:tc>
@@ -8127,7 +8153,25 @@
               <w:rPr>
                 <w:b w:val="0"/>
               </w:rPr>
-              <w:t>Hakee henkilökohtaiset nykyisen vuoden kilometrit tietokannasta ja piirtää ne tilastoksi</w:t>
+              <w:t xml:space="preserve">”Kalenteri”-nappia </w:t>
+            </w:r>
+            <w:r>
+              <w:t>painettaessa</w:t>
+            </w:r>
+            <w:r>
+              <w:rPr>
+                <w:b w:val="0"/>
+              </w:rPr>
+              <w:t xml:space="preserve"> ei hae </w:t>
+            </w:r>
+            <w:r>
+              <w:t>nykyisen</w:t>
+            </w:r>
+            <w:r>
+              <w:rPr>
+                <w:b w:val="0"/>
+              </w:rPr>
+              <w:t xml:space="preserve"> vuoden kilometrejä vaan aikaisemmin syötetyn vuoden</w:t>
             </w:r>
           </w:p>
         </w:tc>
@@ -8152,10 +8196,17 @@
           </w:tcPr>
           <w:p>
             <w:pPr>
-              <w:rPr>
-                <w:b w:val="0"/>
-              </w:rPr>
-            </w:pPr>
+              <w:jc w:val="center"/>
+              <w:rPr>
+                <w:b w:val="0"/>
+              </w:rPr>
+            </w:pPr>
+            <w:r>
+              <w:rPr>
+                <w:color w:val="00FF00"/>
+              </w:rPr>
+              <w:t>OK</w:t>
+            </w:r>
           </w:p>
         </w:tc>
         <w:tc>
@@ -8168,12 +8219,6 @@
                 <w:b w:val="0"/>
               </w:rPr>
             </w:pPr>
-            <w:r>
-              <w:rPr>
-                <w:b w:val="0"/>
-              </w:rPr>
-              <w:t>Lisätään ja vähennetään kilometrejä nykyisestä kuukaudesta</w:t>
-            </w:r>
           </w:p>
         </w:tc>
       </w:tr>
@@ -8197,10 +8242,17 @@
           </w:tcPr>
           <w:p>
             <w:pPr>
-              <w:rPr>
-                <w:b w:val="0"/>
-              </w:rPr>
-            </w:pPr>
+              <w:jc w:val="center"/>
+              <w:rPr>
+                <w:b w:val="0"/>
+              </w:rPr>
+            </w:pPr>
+            <w:r>
+              <w:rPr>
+                <w:color w:val="00FF00"/>
+              </w:rPr>
+              <w:t>OK</w:t>
+            </w:r>
           </w:p>
         </w:tc>
         <w:tc>
@@ -8213,12 +8265,6 @@
                 <w:b w:val="0"/>
               </w:rPr>
             </w:pPr>
-            <w:r>
-              <w:rPr>
-                <w:b w:val="0"/>
-              </w:rPr>
-              <w:t>Haetaan kuukausien kilometrit vuoden mukaan</w:t>
-            </w:r>
           </w:p>
         </w:tc>
       </w:tr>
@@ -8280,10 +8326,17 @@
           </w:tcPr>
           <w:p>
             <w:pPr>
-              <w:rPr>
-                <w:b w:val="0"/>
-              </w:rPr>
-            </w:pPr>
+              <w:jc w:val="center"/>
+              <w:rPr>
+                <w:b w:val="0"/>
+              </w:rPr>
+            </w:pPr>
+            <w:r>
+              <w:rPr>
+                <w:color w:val="00FF00"/>
+              </w:rPr>
+              <w:t>OK</w:t>
+            </w:r>
           </w:p>
         </w:tc>
         <w:tc>
@@ -8296,20 +8349,6 @@
                 <w:b w:val="0"/>
               </w:rPr>
             </w:pPr>
-            <w:proofErr w:type="gramStart"/>
-            <w:r>
-              <w:rPr>
-                <w:b w:val="0"/>
-              </w:rPr>
-              <w:t>Hakee</w:t>
-            </w:r>
-            <w:proofErr w:type="gramEnd"/>
-            <w:r>
-              <w:rPr>
-                <w:b w:val="0"/>
-              </w:rPr>
-              <w:t xml:space="preserve"> henkilökohtaiset muistilistat tietokannasta</w:t>
-            </w:r>
           </w:p>
         </w:tc>
       </w:tr>
@@ -8333,10 +8372,17 @@
           </w:tcPr>
           <w:p>
             <w:pPr>
-              <w:rPr>
-                <w:b w:val="0"/>
-              </w:rPr>
-            </w:pPr>
+              <w:jc w:val="center"/>
+              <w:rPr>
+                <w:b w:val="0"/>
+              </w:rPr>
+            </w:pPr>
+            <w:r>
+              <w:rPr>
+                <w:color w:val="FF0000"/>
+              </w:rPr>
+              <w:t>FAIL</w:t>
+            </w:r>
           </w:p>
         </w:tc>
         <w:tc>
@@ -8349,26 +8395,11 @@
                 <w:b w:val="0"/>
               </w:rPr>
             </w:pPr>
-            <w:proofErr w:type="gramStart"/>
-            <w:r>
-              <w:rPr>
-                <w:b w:val="0"/>
-              </w:rPr>
-              <w:t>Syötettyjen tietojen oikeellisuus</w:t>
-            </w:r>
-            <w:proofErr w:type="gramEnd"/>
-          </w:p>
-          <w:p>
-            <w:pPr>
-              <w:rPr>
-                <w:b w:val="0"/>
-              </w:rPr>
-            </w:pPr>
-            <w:r>
-              <w:rPr>
-                <w:b w:val="0"/>
-              </w:rPr>
-              <w:t>(tekstin pituus, numerot, kirjaimet myös maksimi merkki määrä)</w:t>
+            <w:r>
+              <w:rPr>
+                <w:b w:val="0"/>
+              </w:rPr>
+              <w:t>Tallentaessa, jos nimi on liian lyhyt --&gt; lukee viestissä ”Kauppalappu”</w:t>
             </w:r>
           </w:p>
         </w:tc>
@@ -8393,10 +8424,17 @@
           </w:tcPr>
           <w:p>
             <w:pPr>
-              <w:rPr>
-                <w:b w:val="0"/>
-              </w:rPr>
-            </w:pPr>
+              <w:jc w:val="center"/>
+              <w:rPr>
+                <w:b w:val="0"/>
+              </w:rPr>
+            </w:pPr>
+            <w:r>
+              <w:rPr>
+                <w:color w:val="00FF00"/>
+              </w:rPr>
+              <w:t>OK</w:t>
+            </w:r>
           </w:p>
         </w:tc>
         <w:tc>
@@ -8409,12 +8447,6 @@
                 <w:b w:val="0"/>
               </w:rPr>
             </w:pPr>
-            <w:r>
-              <w:rPr>
-                <w:b w:val="0"/>
-              </w:rPr>
-              <w:t>Tallennetaan muistilista tietokantaan</w:t>
-            </w:r>
           </w:p>
         </w:tc>
       </w:tr>
@@ -8438,10 +8470,17 @@
           </w:tcPr>
           <w:p>
             <w:pPr>
-              <w:rPr>
-                <w:b w:val="0"/>
-              </w:rPr>
-            </w:pPr>
+              <w:jc w:val="center"/>
+              <w:rPr>
+                <w:b w:val="0"/>
+              </w:rPr>
+            </w:pPr>
+            <w:r>
+              <w:rPr>
+                <w:color w:val="00FF00"/>
+              </w:rPr>
+              <w:t>OK</w:t>
+            </w:r>
           </w:p>
         </w:tc>
         <w:tc>
@@ -8454,12 +8493,6 @@
                 <w:b w:val="0"/>
               </w:rPr>
             </w:pPr>
-            <w:r>
-              <w:rPr>
-                <w:b w:val="0"/>
-              </w:rPr>
-              <w:t>Poistetaan kauppalappu</w:t>
-            </w:r>
           </w:p>
         </w:tc>
       </w:tr>
@@ -8521,10 +8554,17 @@
           </w:tcPr>
           <w:p>
             <w:pPr>
-              <w:rPr>
-                <w:b w:val="0"/>
-              </w:rPr>
-            </w:pPr>
+              <w:jc w:val="center"/>
+              <w:rPr>
+                <w:b w:val="0"/>
+              </w:rPr>
+            </w:pPr>
+            <w:r>
+              <w:rPr>
+                <w:color w:val="00FF00"/>
+              </w:rPr>
+              <w:t>OK</w:t>
+            </w:r>
           </w:p>
         </w:tc>
         <w:tc>
@@ -8537,20 +8577,6 @@
                 <w:b w:val="0"/>
               </w:rPr>
             </w:pPr>
-            <w:proofErr w:type="gramStart"/>
-            <w:r>
-              <w:rPr>
-                <w:b w:val="0"/>
-              </w:rPr>
-              <w:t>Hakee</w:t>
-            </w:r>
-            <w:proofErr w:type="gramEnd"/>
-            <w:r>
-              <w:rPr>
-                <w:b w:val="0"/>
-              </w:rPr>
-              <w:t xml:space="preserve"> muutokset tietokannasta perheavaimen mukaan</w:t>
-            </w:r>
           </w:p>
         </w:tc>
       </w:tr>
@@ -8574,10 +8600,17 @@
           </w:tcPr>
           <w:p>
             <w:pPr>
-              <w:rPr>
-                <w:b w:val="0"/>
-              </w:rPr>
-            </w:pPr>
+              <w:jc w:val="center"/>
+              <w:rPr>
+                <w:b w:val="0"/>
+              </w:rPr>
+            </w:pPr>
+            <w:r>
+              <w:rPr>
+                <w:color w:val="FF0000"/>
+              </w:rPr>
+              <w:t>FAIL</w:t>
+            </w:r>
           </w:p>
         </w:tc>
         <w:tc>
@@ -8594,7 +8627,13 @@
               <w:rPr>
                 <w:b w:val="0"/>
               </w:rPr>
-              <w:t>Tallentaa vain yhteiset perheen muutokset eikä yksityisiä</w:t>
+              <w:t xml:space="preserve">Tallentaa </w:t>
+            </w:r>
+            <w:r>
+              <w:rPr>
+                <w:b w:val="0"/>
+              </w:rPr>
+              <w:t>myös yksityiset tiedot</w:t>
             </w:r>
           </w:p>
           <w:p>
@@ -8635,10 +8674,17 @@
           </w:tcPr>
           <w:p>
             <w:pPr>
-              <w:rPr>
-                <w:b w:val="0"/>
-              </w:rPr>
-            </w:pPr>
+              <w:jc w:val="center"/>
+              <w:rPr>
+                <w:b w:val="0"/>
+              </w:rPr>
+            </w:pPr>
+            <w:r>
+              <w:rPr>
+                <w:color w:val="00FF00"/>
+              </w:rPr>
+              <w:t>OK</w:t>
+            </w:r>
           </w:p>
         </w:tc>
         <w:tc>
@@ -8651,12 +8697,6 @@
                 <w:b w:val="0"/>
               </w:rPr>
             </w:pPr>
-            <w:r>
-              <w:rPr>
-                <w:b w:val="0"/>
-              </w:rPr>
-              <w:t>Tyhjennetään muutoshistoria</w:t>
-            </w:r>
           </w:p>
         </w:tc>
       </w:tr>
@@ -8716,16 +8756,7 @@
           <w:bCs w:val="0"/>
           <w:color w:val="0000FF"/>
         </w:rPr>
-        <w:t xml:space="preserve"> Kuvaa erikoistilanteita, joita voi tapahtua järjestelmän käytössä – käyttäjä tekee jotain ennalta </w:t>
-      </w:r>
-      <w:r>
-        <w:rPr>
-          <w:b w:val="0"/>
-          <w:bCs w:val="0"/>
-          <w:color w:val="0000FF"/>
-        </w:rPr>
-        <w:lastRenderedPageBreak/>
-        <w:t>arvaamatonta ja odottamatonta. Kuinka ohjelma toimii tällaisissa tapauksissa? Kopioi testitapaukset ja raportointitaulukko tähän ja käytä sitä.</w:t>
+        <w:t xml:space="preserve"> Kuvaa erikoistilanteita, joita voi tapahtua järjestelmän käytössä – käyttäjä tekee jotain ennalta arvaamatonta ja odottamatonta. Kuinka ohjelma toimii tällaisissa tapauksissa? Kopioi testitapaukset ja raportointitaulukko tähän ja käytä sitä.</w:t>
       </w:r>
     </w:p>
     <w:p>
@@ -8755,7 +8786,6 @@
         <w:gridCol w:w="709"/>
         <w:gridCol w:w="2835"/>
         <w:gridCol w:w="3865"/>
-        <w:gridCol w:w="2621"/>
       </w:tblGrid>
       <w:tr>
         <w:tc>
@@ -8774,7 +8804,7 @@
           </w:tcPr>
           <w:p>
             <w:r>
-              <w:t>Toiminto</w:t>
+              <w:t>OK/FAIL</w:t>
             </w:r>
           </w:p>
         </w:tc>
@@ -8784,17 +8814,7 @@
           </w:tcPr>
           <w:p>
             <w:r>
-              <w:t>Testitapaus</w:t>
-            </w:r>
-          </w:p>
-        </w:tc>
-        <w:tc>
-          <w:tcPr>
-            <w:tcW w:w="2621" w:type="dxa"/>
-          </w:tcPr>
-          <w:p>
-            <w:r>
-              <w:t>Hyväksymiskriteerit</w:t>
+              <w:t>Kuvaus (jos Fail)</w:t>
             </w:r>
           </w:p>
         </w:tc>
@@ -8807,14 +8827,8 @@
           <w:p>
             <w:pPr>
               <w:pStyle w:val="Sisluet2"/>
-              <w:rPr>
-                <w:color w:val="auto"/>
-              </w:rPr>
-            </w:pPr>
-            <w:r>
-              <w:rPr>
-                <w:color w:val="auto"/>
-              </w:rPr>
+            </w:pPr>
+            <w:r>
               <w:t>1</w:t>
             </w:r>
           </w:p>
@@ -8826,15 +8840,12 @@
           <w:p>
             <w:pPr>
               <w:pStyle w:val="Sisluet2"/>
-              <w:rPr>
-                <w:color w:val="auto"/>
-              </w:rPr>
-            </w:pPr>
-            <w:r>
-              <w:rPr>
-                <w:color w:val="auto"/>
-              </w:rPr>
-              <w:t>XAMPP-yhteys</w:t>
+            </w:pPr>
+            <w:r>
+              <w:rPr>
+                <w:color w:val="00FF00"/>
+              </w:rPr>
+              <w:t>OK</w:t>
             </w:r>
           </w:p>
         </w:tc>
@@ -8849,62 +8860,59 @@
                 <w:bCs w:val="0"/>
               </w:rPr>
             </w:pPr>
-            <w:r>
+          </w:p>
+        </w:tc>
+      </w:tr>
+      <w:tr>
+        <w:tc>
+          <w:tcPr>
+            <w:tcW w:w="709" w:type="dxa"/>
+          </w:tcPr>
+          <w:p>
+            <w:pPr>
+              <w:pStyle w:val="Sisluet2"/>
+            </w:pPr>
+            <w:r>
+              <w:t>2</w:t>
+            </w:r>
+          </w:p>
+        </w:tc>
+        <w:tc>
+          <w:tcPr>
+            <w:tcW w:w="2835" w:type="dxa"/>
+          </w:tcPr>
+          <w:p>
+            <w:pPr>
+              <w:pStyle w:val="Sisluet2"/>
+              <w:rPr>
+                <w:color w:val="00FF00"/>
+              </w:rPr>
+            </w:pPr>
+            <w:r>
+              <w:rPr>
+                <w:color w:val="FF0000"/>
+              </w:rPr>
+              <w:t>FAIL</w:t>
+            </w:r>
+          </w:p>
+        </w:tc>
+        <w:tc>
+          <w:tcPr>
+            <w:tcW w:w="3865" w:type="dxa"/>
+          </w:tcPr>
+          <w:p>
+            <w:pPr>
               <w:rPr>
                 <w:b w:val="0"/>
                 <w:bCs w:val="0"/>
               </w:rPr>
-              <w:t xml:space="preserve">Yhteys </w:t>
-            </w:r>
+            </w:pPr>
             <w:r>
               <w:rPr>
                 <w:b w:val="0"/>
                 <w:bCs w:val="0"/>
               </w:rPr>
-              <w:t>tietokantaan</w:t>
-            </w:r>
-            <w:r>
-              <w:rPr>
-                <w:b w:val="0"/>
-                <w:bCs w:val="0"/>
-              </w:rPr>
-              <w:t xml:space="preserve"> katkaistaan kesken ohjelman käytön</w:t>
-            </w:r>
-          </w:p>
-        </w:tc>
-        <w:tc>
-          <w:tcPr>
-            <w:tcW w:w="2621" w:type="dxa"/>
-          </w:tcPr>
-          <w:p>
-            <w:pPr>
-              <w:rPr>
-                <w:b w:val="0"/>
-                <w:bCs w:val="0"/>
-              </w:rPr>
-            </w:pPr>
-            <w:r>
-              <w:rPr>
-                <w:b w:val="0"/>
-                <w:bCs w:val="0"/>
-              </w:rPr>
-              <w:t xml:space="preserve">Ohjelma antaa ilmoituksen seuraavan toiminnon alussa, eikä kaadu </w:t>
-            </w:r>
-            <w:proofErr w:type="spellStart"/>
-            <w:r>
-              <w:rPr>
-                <w:b w:val="0"/>
-                <w:bCs w:val="0"/>
-              </w:rPr>
-              <w:t>VS:n</w:t>
-            </w:r>
-            <w:proofErr w:type="spellEnd"/>
-            <w:r>
-              <w:rPr>
-                <w:b w:val="0"/>
-                <w:bCs w:val="0"/>
-              </w:rPr>
-              <w:t xml:space="preserve"> omaan virheilmoitukseen</w:t>
+              <w:t>Yrittää poistaa olematonta</w:t>
             </w:r>
           </w:p>
         </w:tc>
@@ -8912,11 +8920,8 @@
     </w:tbl>
     <w:p>
       <w:pPr>
-        <w:widowControl/>
-        <w:jc w:val="both"/>
         <w:rPr>
           <w:b w:val="0"/>
-          <w:bCs w:val="0"/>
         </w:rPr>
       </w:pPr>
     </w:p>
@@ -9316,8 +9321,6 @@
       </w:rPr>
       <w:tab/>
     </w:r>
-    <w:proofErr w:type="spellStart"/>
-    <w:proofErr w:type="gramStart"/>
     <w:r>
       <w:rPr>
         <w:b w:val="0"/>
@@ -9327,8 +9330,6 @@
       </w:rPr>
       <w:t>Home&amp;Life</w:t>
     </w:r>
-    <w:proofErr w:type="spellEnd"/>
-    <w:proofErr w:type="gramEnd"/>
     <w:r>
       <w:rPr>
         <w:b w:val="0"/>
@@ -9435,6 +9436,119 @@
     </w:lvl>
   </w:abstractNum>
   <w:abstractNum w:abstractNumId="3" w15:restartNumberingAfterBreak="0">
+    <w:nsid w:val="04CE70D9"/>
+    <w:multiLevelType w:val="hybridMultilevel"/>
+    <w:tmpl w:val="28DA974A"/>
+    <w:lvl w:ilvl="0" w:tplc="040B0001">
+      <w:start w:val="1"/>
+      <w:numFmt w:val="bullet"/>
+      <w:lvlText w:val=""/>
+      <w:lvlJc w:val="left"/>
+      <w:pPr>
+        <w:ind w:left="720" w:hanging="360"/>
+      </w:pPr>
+      <w:rPr>
+        <w:rFonts w:ascii="Symbol" w:hAnsi="Symbol" w:hint="default"/>
+      </w:rPr>
+    </w:lvl>
+    <w:lvl w:ilvl="1" w:tplc="040B0003">
+      <w:start w:val="1"/>
+      <w:numFmt w:val="bullet"/>
+      <w:lvlText w:val="o"/>
+      <w:lvlJc w:val="left"/>
+      <w:pPr>
+        <w:ind w:left="1440" w:hanging="360"/>
+      </w:pPr>
+      <w:rPr>
+        <w:rFonts w:ascii="Courier New" w:hAnsi="Courier New" w:cs="Courier New" w:hint="default"/>
+      </w:rPr>
+    </w:lvl>
+    <w:lvl w:ilvl="2" w:tplc="040B0005" w:tentative="1">
+      <w:start w:val="1"/>
+      <w:numFmt w:val="bullet"/>
+      <w:lvlText w:val=""/>
+      <w:lvlJc w:val="left"/>
+      <w:pPr>
+        <w:ind w:left="2160" w:hanging="360"/>
+      </w:pPr>
+      <w:rPr>
+        <w:rFonts w:ascii="Wingdings" w:hAnsi="Wingdings" w:hint="default"/>
+      </w:rPr>
+    </w:lvl>
+    <w:lvl w:ilvl="3" w:tplc="040B0001" w:tentative="1">
+      <w:start w:val="1"/>
+      <w:numFmt w:val="bullet"/>
+      <w:lvlText w:val=""/>
+      <w:lvlJc w:val="left"/>
+      <w:pPr>
+        <w:ind w:left="2880" w:hanging="360"/>
+      </w:pPr>
+      <w:rPr>
+        <w:rFonts w:ascii="Symbol" w:hAnsi="Symbol" w:hint="default"/>
+      </w:rPr>
+    </w:lvl>
+    <w:lvl w:ilvl="4" w:tplc="040B0003" w:tentative="1">
+      <w:start w:val="1"/>
+      <w:numFmt w:val="bullet"/>
+      <w:lvlText w:val="o"/>
+      <w:lvlJc w:val="left"/>
+      <w:pPr>
+        <w:ind w:left="3600" w:hanging="360"/>
+      </w:pPr>
+      <w:rPr>
+        <w:rFonts w:ascii="Courier New" w:hAnsi="Courier New" w:cs="Courier New" w:hint="default"/>
+      </w:rPr>
+    </w:lvl>
+    <w:lvl w:ilvl="5" w:tplc="040B0005" w:tentative="1">
+      <w:start w:val="1"/>
+      <w:numFmt w:val="bullet"/>
+      <w:lvlText w:val=""/>
+      <w:lvlJc w:val="left"/>
+      <w:pPr>
+        <w:ind w:left="4320" w:hanging="360"/>
+      </w:pPr>
+      <w:rPr>
+        <w:rFonts w:ascii="Wingdings" w:hAnsi="Wingdings" w:hint="default"/>
+      </w:rPr>
+    </w:lvl>
+    <w:lvl w:ilvl="6" w:tplc="040B0001" w:tentative="1">
+      <w:start w:val="1"/>
+      <w:numFmt w:val="bullet"/>
+      <w:lvlText w:val=""/>
+      <w:lvlJc w:val="left"/>
+      <w:pPr>
+        <w:ind w:left="5040" w:hanging="360"/>
+      </w:pPr>
+      <w:rPr>
+        <w:rFonts w:ascii="Symbol" w:hAnsi="Symbol" w:hint="default"/>
+      </w:rPr>
+    </w:lvl>
+    <w:lvl w:ilvl="7" w:tplc="040B0003" w:tentative="1">
+      <w:start w:val="1"/>
+      <w:numFmt w:val="bullet"/>
+      <w:lvlText w:val="o"/>
+      <w:lvlJc w:val="left"/>
+      <w:pPr>
+        <w:ind w:left="5760" w:hanging="360"/>
+      </w:pPr>
+      <w:rPr>
+        <w:rFonts w:ascii="Courier New" w:hAnsi="Courier New" w:cs="Courier New" w:hint="default"/>
+      </w:rPr>
+    </w:lvl>
+    <w:lvl w:ilvl="8" w:tplc="040B0005" w:tentative="1">
+      <w:start w:val="1"/>
+      <w:numFmt w:val="bullet"/>
+      <w:lvlText w:val=""/>
+      <w:lvlJc w:val="left"/>
+      <w:pPr>
+        <w:ind w:left="6480" w:hanging="360"/>
+      </w:pPr>
+      <w:rPr>
+        <w:rFonts w:ascii="Wingdings" w:hAnsi="Wingdings" w:hint="default"/>
+      </w:rPr>
+    </w:lvl>
+  </w:abstractNum>
+  <w:abstractNum w:abstractNumId="4" w15:restartNumberingAfterBreak="0">
     <w:nsid w:val="05A67395"/>
     <w:multiLevelType w:val="singleLevel"/>
     <w:tmpl w:val="040B0001"/>
@@ -9454,7 +9568,7 @@
       </w:rPr>
     </w:lvl>
   </w:abstractNum>
-  <w:abstractNum w:abstractNumId="4" w15:restartNumberingAfterBreak="0">
+  <w:abstractNum w:abstractNumId="5" w15:restartNumberingAfterBreak="0">
     <w:nsid w:val="08F962E3"/>
     <w:multiLevelType w:val="singleLevel"/>
     <w:tmpl w:val="C8DAF870"/>
@@ -9474,7 +9588,7 @@
       </w:rPr>
     </w:lvl>
   </w:abstractNum>
-  <w:abstractNum w:abstractNumId="5" w15:restartNumberingAfterBreak="0">
+  <w:abstractNum w:abstractNumId="6" w15:restartNumberingAfterBreak="0">
     <w:nsid w:val="0AE93D47"/>
     <w:multiLevelType w:val="singleLevel"/>
     <w:tmpl w:val="040B0001"/>
@@ -9494,7 +9608,7 @@
       </w:rPr>
     </w:lvl>
   </w:abstractNum>
-  <w:abstractNum w:abstractNumId="6" w15:restartNumberingAfterBreak="0">
+  <w:abstractNum w:abstractNumId="7" w15:restartNumberingAfterBreak="0">
     <w:nsid w:val="0AFA3B90"/>
     <w:multiLevelType w:val="singleLevel"/>
     <w:tmpl w:val="0F349D92"/>
@@ -9514,7 +9628,7 @@
       </w:rPr>
     </w:lvl>
   </w:abstractNum>
-  <w:abstractNum w:abstractNumId="7" w15:restartNumberingAfterBreak="0">
+  <w:abstractNum w:abstractNumId="8" w15:restartNumberingAfterBreak="0">
     <w:nsid w:val="0BA57B45"/>
     <w:multiLevelType w:val="hybridMultilevel"/>
     <w:tmpl w:val="CA7A51A6"/>
@@ -9627,7 +9741,7 @@
       </w:rPr>
     </w:lvl>
   </w:abstractNum>
-  <w:abstractNum w:abstractNumId="8" w15:restartNumberingAfterBreak="0">
+  <w:abstractNum w:abstractNumId="9" w15:restartNumberingAfterBreak="0">
     <w:nsid w:val="0C4022EB"/>
     <w:multiLevelType w:val="singleLevel"/>
     <w:tmpl w:val="0F349D92"/>
@@ -9647,7 +9761,7 @@
       </w:rPr>
     </w:lvl>
   </w:abstractNum>
-  <w:abstractNum w:abstractNumId="9" w15:restartNumberingAfterBreak="0">
+  <w:abstractNum w:abstractNumId="10" w15:restartNumberingAfterBreak="0">
     <w:nsid w:val="0E7C5DBB"/>
     <w:multiLevelType w:val="singleLevel"/>
     <w:tmpl w:val="0F349D92"/>
@@ -9667,7 +9781,7 @@
       </w:rPr>
     </w:lvl>
   </w:abstractNum>
-  <w:abstractNum w:abstractNumId="10" w15:restartNumberingAfterBreak="0">
+  <w:abstractNum w:abstractNumId="11" w15:restartNumberingAfterBreak="0">
     <w:nsid w:val="12CC3F0D"/>
     <w:multiLevelType w:val="singleLevel"/>
     <w:tmpl w:val="C8DAF870"/>
@@ -9687,7 +9801,7 @@
       </w:rPr>
     </w:lvl>
   </w:abstractNum>
-  <w:abstractNum w:abstractNumId="11" w15:restartNumberingAfterBreak="0">
+  <w:abstractNum w:abstractNumId="12" w15:restartNumberingAfterBreak="0">
     <w:nsid w:val="12E04146"/>
     <w:multiLevelType w:val="hybridMultilevel"/>
     <w:tmpl w:val="4F3C2320"/>
@@ -9800,7 +9914,7 @@
       </w:rPr>
     </w:lvl>
   </w:abstractNum>
-  <w:abstractNum w:abstractNumId="12" w15:restartNumberingAfterBreak="0">
+  <w:abstractNum w:abstractNumId="13" w15:restartNumberingAfterBreak="0">
     <w:nsid w:val="157F562C"/>
     <w:multiLevelType w:val="hybridMultilevel"/>
     <w:tmpl w:val="03B21994"/>
@@ -9913,7 +10027,7 @@
       </w:rPr>
     </w:lvl>
   </w:abstractNum>
-  <w:abstractNum w:abstractNumId="13" w15:restartNumberingAfterBreak="0">
+  <w:abstractNum w:abstractNumId="14" w15:restartNumberingAfterBreak="0">
     <w:nsid w:val="17473DE3"/>
     <w:multiLevelType w:val="singleLevel"/>
     <w:tmpl w:val="08090001"/>
@@ -9933,7 +10047,7 @@
       </w:rPr>
     </w:lvl>
   </w:abstractNum>
-  <w:abstractNum w:abstractNumId="14" w15:restartNumberingAfterBreak="0">
+  <w:abstractNum w:abstractNumId="15" w15:restartNumberingAfterBreak="0">
     <w:nsid w:val="1C286591"/>
     <w:multiLevelType w:val="singleLevel"/>
     <w:tmpl w:val="0F349D92"/>
@@ -9953,7 +10067,7 @@
       </w:rPr>
     </w:lvl>
   </w:abstractNum>
-  <w:abstractNum w:abstractNumId="15" w15:restartNumberingAfterBreak="0">
+  <w:abstractNum w:abstractNumId="16" w15:restartNumberingAfterBreak="0">
     <w:nsid w:val="246E58CD"/>
     <w:multiLevelType w:val="singleLevel"/>
     <w:tmpl w:val="040B000F"/>
@@ -9970,7 +10084,7 @@
       </w:pPr>
     </w:lvl>
   </w:abstractNum>
-  <w:abstractNum w:abstractNumId="16" w15:restartNumberingAfterBreak="0">
+  <w:abstractNum w:abstractNumId="17" w15:restartNumberingAfterBreak="0">
     <w:nsid w:val="2A5C474B"/>
     <w:multiLevelType w:val="hybridMultilevel"/>
     <w:tmpl w:val="A0E61238"/>
@@ -10110,7 +10224,7 @@
       </w:rPr>
     </w:lvl>
   </w:abstractNum>
-  <w:abstractNum w:abstractNumId="17" w15:restartNumberingAfterBreak="0">
+  <w:abstractNum w:abstractNumId="18" w15:restartNumberingAfterBreak="0">
     <w:nsid w:val="2C085E34"/>
     <w:multiLevelType w:val="singleLevel"/>
     <w:tmpl w:val="C8DAF870"/>
@@ -10130,7 +10244,7 @@
       </w:rPr>
     </w:lvl>
   </w:abstractNum>
-  <w:abstractNum w:abstractNumId="18" w15:restartNumberingAfterBreak="0">
+  <w:abstractNum w:abstractNumId="19" w15:restartNumberingAfterBreak="0">
     <w:nsid w:val="350A10B8"/>
     <w:multiLevelType w:val="singleLevel"/>
     <w:tmpl w:val="C8DAF870"/>
@@ -10150,7 +10264,7 @@
       </w:rPr>
     </w:lvl>
   </w:abstractNum>
-  <w:abstractNum w:abstractNumId="19" w15:restartNumberingAfterBreak="0">
+  <w:abstractNum w:abstractNumId="20" w15:restartNumberingAfterBreak="0">
     <w:nsid w:val="3A8A79B2"/>
     <w:multiLevelType w:val="hybridMultilevel"/>
     <w:tmpl w:val="51102E10"/>
@@ -10266,7 +10380,7 @@
       </w:pPr>
     </w:lvl>
   </w:abstractNum>
-  <w:abstractNum w:abstractNumId="20" w15:restartNumberingAfterBreak="0">
+  <w:abstractNum w:abstractNumId="21" w15:restartNumberingAfterBreak="0">
     <w:nsid w:val="3A95307E"/>
     <w:multiLevelType w:val="singleLevel"/>
     <w:tmpl w:val="0F349D92"/>
@@ -10286,7 +10400,7 @@
       </w:rPr>
     </w:lvl>
   </w:abstractNum>
-  <w:abstractNum w:abstractNumId="21" w15:restartNumberingAfterBreak="0">
+  <w:abstractNum w:abstractNumId="22" w15:restartNumberingAfterBreak="0">
     <w:nsid w:val="428E11F6"/>
     <w:multiLevelType w:val="singleLevel"/>
     <w:tmpl w:val="0F349D92"/>
@@ -10306,7 +10420,7 @@
       </w:rPr>
     </w:lvl>
   </w:abstractNum>
-  <w:abstractNum w:abstractNumId="22" w15:restartNumberingAfterBreak="0">
+  <w:abstractNum w:abstractNumId="23" w15:restartNumberingAfterBreak="0">
     <w:nsid w:val="453A7D7E"/>
     <w:multiLevelType w:val="singleLevel"/>
     <w:tmpl w:val="08090001"/>
@@ -10326,7 +10440,7 @@
       </w:rPr>
     </w:lvl>
   </w:abstractNum>
-  <w:abstractNum w:abstractNumId="23" w15:restartNumberingAfterBreak="0">
+  <w:abstractNum w:abstractNumId="24" w15:restartNumberingAfterBreak="0">
     <w:nsid w:val="47653A85"/>
     <w:multiLevelType w:val="singleLevel"/>
     <w:tmpl w:val="040B0001"/>
@@ -10346,7 +10460,7 @@
       </w:rPr>
     </w:lvl>
   </w:abstractNum>
-  <w:abstractNum w:abstractNumId="24" w15:restartNumberingAfterBreak="0">
+  <w:abstractNum w:abstractNumId="25" w15:restartNumberingAfterBreak="0">
     <w:nsid w:val="48425FFB"/>
     <w:multiLevelType w:val="singleLevel"/>
     <w:tmpl w:val="040B0001"/>
@@ -10366,7 +10480,7 @@
       </w:rPr>
     </w:lvl>
   </w:abstractNum>
-  <w:abstractNum w:abstractNumId="25" w15:restartNumberingAfterBreak="0">
+  <w:abstractNum w:abstractNumId="26" w15:restartNumberingAfterBreak="0">
     <w:nsid w:val="4A7417EC"/>
     <w:multiLevelType w:val="singleLevel"/>
     <w:tmpl w:val="E28CD398"/>
@@ -10387,7 +10501,7 @@
       </w:rPr>
     </w:lvl>
   </w:abstractNum>
-  <w:abstractNum w:abstractNumId="26" w15:restartNumberingAfterBreak="0">
+  <w:abstractNum w:abstractNumId="27" w15:restartNumberingAfterBreak="0">
     <w:nsid w:val="4FE70B91"/>
     <w:multiLevelType w:val="singleLevel"/>
     <w:tmpl w:val="0F349D92"/>
@@ -10407,7 +10521,7 @@
       </w:rPr>
     </w:lvl>
   </w:abstractNum>
-  <w:abstractNum w:abstractNumId="27" w15:restartNumberingAfterBreak="0">
+  <w:abstractNum w:abstractNumId="28" w15:restartNumberingAfterBreak="0">
     <w:nsid w:val="54DC5350"/>
     <w:multiLevelType w:val="singleLevel"/>
     <w:tmpl w:val="08090001"/>
@@ -10427,7 +10541,7 @@
       </w:rPr>
     </w:lvl>
   </w:abstractNum>
-  <w:abstractNum w:abstractNumId="28" w15:restartNumberingAfterBreak="0">
+  <w:abstractNum w:abstractNumId="29" w15:restartNumberingAfterBreak="0">
     <w:nsid w:val="56665AA0"/>
     <w:multiLevelType w:val="singleLevel"/>
     <w:tmpl w:val="040B000F"/>
@@ -10444,7 +10558,7 @@
       </w:pPr>
     </w:lvl>
   </w:abstractNum>
-  <w:abstractNum w:abstractNumId="29" w15:restartNumberingAfterBreak="0">
+  <w:abstractNum w:abstractNumId="30" w15:restartNumberingAfterBreak="0">
     <w:nsid w:val="63EB6A01"/>
     <w:multiLevelType w:val="multilevel"/>
     <w:tmpl w:val="3A8EB6C2"/>
@@ -10597,7 +10711,7 @@
       </w:rPr>
     </w:lvl>
   </w:abstractNum>
-  <w:abstractNum w:abstractNumId="30" w15:restartNumberingAfterBreak="0">
+  <w:abstractNum w:abstractNumId="31" w15:restartNumberingAfterBreak="0">
     <w:nsid w:val="68BD77C3"/>
     <w:multiLevelType w:val="hybridMultilevel"/>
     <w:tmpl w:val="5B8C7D4C"/>
@@ -10710,7 +10824,7 @@
       </w:rPr>
     </w:lvl>
   </w:abstractNum>
-  <w:abstractNum w:abstractNumId="31" w15:restartNumberingAfterBreak="0">
+  <w:abstractNum w:abstractNumId="32" w15:restartNumberingAfterBreak="0">
     <w:nsid w:val="69646633"/>
     <w:multiLevelType w:val="singleLevel"/>
     <w:tmpl w:val="C8DAF870"/>
@@ -10730,7 +10844,7 @@
       </w:rPr>
     </w:lvl>
   </w:abstractNum>
-  <w:abstractNum w:abstractNumId="32" w15:restartNumberingAfterBreak="0">
+  <w:abstractNum w:abstractNumId="33" w15:restartNumberingAfterBreak="0">
     <w:nsid w:val="6AAE75F4"/>
     <w:multiLevelType w:val="singleLevel"/>
     <w:tmpl w:val="08090001"/>
@@ -10750,7 +10864,7 @@
       </w:rPr>
     </w:lvl>
   </w:abstractNum>
-  <w:abstractNum w:abstractNumId="33" w15:restartNumberingAfterBreak="0">
+  <w:abstractNum w:abstractNumId="34" w15:restartNumberingAfterBreak="0">
     <w:nsid w:val="6DE00A7D"/>
     <w:multiLevelType w:val="singleLevel"/>
     <w:tmpl w:val="C8DAF870"/>
@@ -10770,7 +10884,7 @@
       </w:rPr>
     </w:lvl>
   </w:abstractNum>
-  <w:abstractNum w:abstractNumId="34" w15:restartNumberingAfterBreak="0">
+  <w:abstractNum w:abstractNumId="35" w15:restartNumberingAfterBreak="0">
     <w:nsid w:val="6FDB6D8F"/>
     <w:multiLevelType w:val="singleLevel"/>
     <w:tmpl w:val="040B0001"/>
@@ -10790,7 +10904,7 @@
       </w:rPr>
     </w:lvl>
   </w:abstractNum>
-  <w:abstractNum w:abstractNumId="35" w15:restartNumberingAfterBreak="0">
+  <w:abstractNum w:abstractNumId="36" w15:restartNumberingAfterBreak="0">
     <w:nsid w:val="7366708F"/>
     <w:multiLevelType w:val="singleLevel"/>
     <w:tmpl w:val="08090001"/>
@@ -10810,7 +10924,7 @@
       </w:rPr>
     </w:lvl>
   </w:abstractNum>
-  <w:abstractNum w:abstractNumId="36" w15:restartNumberingAfterBreak="0">
+  <w:abstractNum w:abstractNumId="37" w15:restartNumberingAfterBreak="0">
     <w:nsid w:val="76E8058D"/>
     <w:multiLevelType w:val="singleLevel"/>
     <w:tmpl w:val="040B000F"/>
@@ -10827,7 +10941,7 @@
       </w:pPr>
     </w:lvl>
   </w:abstractNum>
-  <w:abstractNum w:abstractNumId="37" w15:restartNumberingAfterBreak="0">
+  <w:abstractNum w:abstractNumId="38" w15:restartNumberingAfterBreak="0">
     <w:nsid w:val="777B7B6B"/>
     <w:multiLevelType w:val="singleLevel"/>
     <w:tmpl w:val="0F349D92"/>
@@ -10847,7 +10961,7 @@
       </w:rPr>
     </w:lvl>
   </w:abstractNum>
-  <w:abstractNum w:abstractNumId="38" w15:restartNumberingAfterBreak="0">
+  <w:abstractNum w:abstractNumId="39" w15:restartNumberingAfterBreak="0">
     <w:nsid w:val="7850783B"/>
     <w:multiLevelType w:val="singleLevel"/>
     <w:tmpl w:val="0F349D92"/>
@@ -10867,7 +10981,7 @@
       </w:rPr>
     </w:lvl>
   </w:abstractNum>
-  <w:abstractNum w:abstractNumId="39" w15:restartNumberingAfterBreak="0">
+  <w:abstractNum w:abstractNumId="40" w15:restartNumberingAfterBreak="0">
     <w:nsid w:val="799472B2"/>
     <w:multiLevelType w:val="singleLevel"/>
     <w:tmpl w:val="0F349D92"/>
@@ -10887,7 +11001,7 @@
       </w:rPr>
     </w:lvl>
   </w:abstractNum>
-  <w:abstractNum w:abstractNumId="40" w15:restartNumberingAfterBreak="0">
+  <w:abstractNum w:abstractNumId="41" w15:restartNumberingAfterBreak="0">
     <w:nsid w:val="7B6D48D6"/>
     <w:multiLevelType w:val="singleLevel"/>
     <w:tmpl w:val="0F349D92"/>
@@ -10907,7 +11021,7 @@
       </w:rPr>
     </w:lvl>
   </w:abstractNum>
-  <w:abstractNum w:abstractNumId="41" w15:restartNumberingAfterBreak="0">
+  <w:abstractNum w:abstractNumId="42" w15:restartNumberingAfterBreak="0">
     <w:nsid w:val="7BEF6005"/>
     <w:multiLevelType w:val="singleLevel"/>
     <w:tmpl w:val="0F349D92"/>
@@ -10927,7 +11041,7 @@
       </w:rPr>
     </w:lvl>
   </w:abstractNum>
-  <w:abstractNum w:abstractNumId="42" w15:restartNumberingAfterBreak="0">
+  <w:abstractNum w:abstractNumId="43" w15:restartNumberingAfterBreak="0">
     <w:nsid w:val="7E21017B"/>
     <w:multiLevelType w:val="singleLevel"/>
     <w:tmpl w:val="0F349D92"/>
@@ -10984,130 +11098,133 @@
     </w:lvlOverride>
   </w:num>
   <w:num w:numId="3">
-    <w:abstractNumId w:val="29"/>
+    <w:abstractNumId w:val="30"/>
   </w:num>
   <w:num w:numId="4">
-    <w:abstractNumId w:val="33"/>
+    <w:abstractNumId w:val="34"/>
   </w:num>
   <w:num w:numId="5">
-    <w:abstractNumId w:val="10"/>
+    <w:abstractNumId w:val="11"/>
   </w:num>
   <w:num w:numId="6">
     <w:abstractNumId w:val="1"/>
   </w:num>
   <w:num w:numId="7">
-    <w:abstractNumId w:val="28"/>
+    <w:abstractNumId w:val="29"/>
   </w:num>
   <w:num w:numId="8">
-    <w:abstractNumId w:val="36"/>
+    <w:abstractNumId w:val="37"/>
   </w:num>
   <w:num w:numId="9">
-    <w:abstractNumId w:val="17"/>
+    <w:abstractNumId w:val="18"/>
   </w:num>
   <w:num w:numId="10">
-    <w:abstractNumId w:val="18"/>
+    <w:abstractNumId w:val="19"/>
   </w:num>
   <w:num w:numId="11">
-    <w:abstractNumId w:val="4"/>
+    <w:abstractNumId w:val="5"/>
   </w:num>
   <w:num w:numId="12">
-    <w:abstractNumId w:val="31"/>
+    <w:abstractNumId w:val="32"/>
   </w:num>
   <w:num w:numId="13">
     <w:abstractNumId w:val="2"/>
   </w:num>
   <w:num w:numId="14">
+    <w:abstractNumId w:val="23"/>
+  </w:num>
+  <w:num w:numId="15">
+    <w:abstractNumId w:val="14"/>
+  </w:num>
+  <w:num w:numId="16">
+    <w:abstractNumId w:val="33"/>
+  </w:num>
+  <w:num w:numId="17">
+    <w:abstractNumId w:val="28"/>
+  </w:num>
+  <w:num w:numId="18">
+    <w:abstractNumId w:val="36"/>
+  </w:num>
+  <w:num w:numId="19">
+    <w:abstractNumId w:val="26"/>
+  </w:num>
+  <w:num w:numId="20">
+    <w:abstractNumId w:val="10"/>
+  </w:num>
+  <w:num w:numId="21">
+    <w:abstractNumId w:val="15"/>
+  </w:num>
+  <w:num w:numId="22">
+    <w:abstractNumId w:val="27"/>
+  </w:num>
+  <w:num w:numId="23">
+    <w:abstractNumId w:val="40"/>
+  </w:num>
+  <w:num w:numId="24">
+    <w:abstractNumId w:val="38"/>
+  </w:num>
+  <w:num w:numId="25">
+    <w:abstractNumId w:val="43"/>
+  </w:num>
+  <w:num w:numId="26">
+    <w:abstractNumId w:val="41"/>
+  </w:num>
+  <w:num w:numId="27">
+    <w:abstractNumId w:val="7"/>
+  </w:num>
+  <w:num w:numId="28">
+    <w:abstractNumId w:val="21"/>
+  </w:num>
+  <w:num w:numId="29">
+    <w:abstractNumId w:val="42"/>
+  </w:num>
+  <w:num w:numId="30">
+    <w:abstractNumId w:val="39"/>
+  </w:num>
+  <w:num w:numId="31">
     <w:abstractNumId w:val="22"/>
   </w:num>
-  <w:num w:numId="15">
+  <w:num w:numId="32">
+    <w:abstractNumId w:val="9"/>
+  </w:num>
+  <w:num w:numId="33">
+    <w:abstractNumId w:val="16"/>
+  </w:num>
+  <w:num w:numId="34">
+    <w:abstractNumId w:val="6"/>
+  </w:num>
+  <w:num w:numId="35">
+    <w:abstractNumId w:val="4"/>
+  </w:num>
+  <w:num w:numId="36">
+    <w:abstractNumId w:val="35"/>
+  </w:num>
+  <w:num w:numId="37">
+    <w:abstractNumId w:val="24"/>
+  </w:num>
+  <w:num w:numId="38">
+    <w:abstractNumId w:val="25"/>
+  </w:num>
+  <w:num w:numId="39">
+    <w:abstractNumId w:val="17"/>
+  </w:num>
+  <w:num w:numId="40">
+    <w:abstractNumId w:val="20"/>
+  </w:num>
+  <w:num w:numId="41">
     <w:abstractNumId w:val="13"/>
   </w:num>
-  <w:num w:numId="16">
-    <w:abstractNumId w:val="32"/>
+  <w:num w:numId="42">
+    <w:abstractNumId w:val="31"/>
   </w:num>
-  <w:num w:numId="17">
-    <w:abstractNumId w:val="27"/>
-  </w:num>
-  <w:num w:numId="18">
-    <w:abstractNumId w:val="35"/>
-  </w:num>
-  <w:num w:numId="19">
-    <w:abstractNumId w:val="25"/>
-  </w:num>
-  <w:num w:numId="20">
-    <w:abstractNumId w:val="9"/>
-  </w:num>
-  <w:num w:numId="21">
-    <w:abstractNumId w:val="14"/>
-  </w:num>
-  <w:num w:numId="22">
-    <w:abstractNumId w:val="26"/>
-  </w:num>
-  <w:num w:numId="23">
-    <w:abstractNumId w:val="39"/>
-  </w:num>
-  <w:num w:numId="24">
-    <w:abstractNumId w:val="37"/>
-  </w:num>
-  <w:num w:numId="25">
-    <w:abstractNumId w:val="42"/>
-  </w:num>
-  <w:num w:numId="26">
-    <w:abstractNumId w:val="40"/>
-  </w:num>
-  <w:num w:numId="27">
-    <w:abstractNumId w:val="6"/>
-  </w:num>
-  <w:num w:numId="28">
-    <w:abstractNumId w:val="20"/>
-  </w:num>
-  <w:num w:numId="29">
-    <w:abstractNumId w:val="41"/>
-  </w:num>
-  <w:num w:numId="30">
-    <w:abstractNumId w:val="38"/>
-  </w:num>
-  <w:num w:numId="31">
-    <w:abstractNumId w:val="21"/>
-  </w:num>
-  <w:num w:numId="32">
+  <w:num w:numId="43">
     <w:abstractNumId w:val="8"/>
   </w:num>
-  <w:num w:numId="33">
-    <w:abstractNumId w:val="15"/>
-  </w:num>
-  <w:num w:numId="34">
-    <w:abstractNumId w:val="5"/>
-  </w:num>
-  <w:num w:numId="35">
-    <w:abstractNumId w:val="3"/>
-  </w:num>
-  <w:num w:numId="36">
-    <w:abstractNumId w:val="34"/>
-  </w:num>
-  <w:num w:numId="37">
-    <w:abstractNumId w:val="23"/>
-  </w:num>
-  <w:num w:numId="38">
-    <w:abstractNumId w:val="24"/>
-  </w:num>
-  <w:num w:numId="39">
-    <w:abstractNumId w:val="16"/>
-  </w:num>
-  <w:num w:numId="40">
-    <w:abstractNumId w:val="19"/>
-  </w:num>
-  <w:num w:numId="41">
+  <w:num w:numId="44">
     <w:abstractNumId w:val="12"/>
   </w:num>
-  <w:num w:numId="42">
-    <w:abstractNumId w:val="30"/>
-  </w:num>
-  <w:num w:numId="43">
-    <w:abstractNumId w:val="7"/>
-  </w:num>
-  <w:num w:numId="44">
-    <w:abstractNumId w:val="11"/>
+  <w:num w:numId="45">
+    <w:abstractNumId w:val="3"/>
   </w:num>
 </w:numbering>
 </file>
@@ -11688,6 +11805,7 @@
   <w:style w:type="character" w:default="1" w:styleId="Kappaleenoletusfontti">
     <w:name w:val="Default Paragraph Font"/>
     <w:uiPriority w:val="1"/>
+    <w:semiHidden/>
     <w:unhideWhenUsed/>
   </w:style>
   <w:style w:type="table" w:default="1" w:styleId="Normaalitaulukko">
@@ -11769,6 +11887,10 @@
     <w:next w:val="Normaali"/>
     <w:autoRedefine/>
     <w:uiPriority w:val="39"/>
+    <w:rsid w:val="007E54F6"/>
+    <w:pPr>
+      <w:jc w:val="center"/>
+    </w:pPr>
     <w:rPr>
       <w:b w:val="0"/>
       <w:bCs w:val="0"/>
@@ -12330,7 +12452,7 @@
 </file>
 
 <file path=customXml/itemProps2.xml><?xml version="1.0" encoding="utf-8"?>
-<ds:datastoreItem xmlns:ds="http://schemas.openxmlformats.org/officeDocument/2006/customXml" ds:itemID="{1D6F45C1-DE85-4430-AEEE-1499BCF198E9}">
+<ds:datastoreItem xmlns:ds="http://schemas.openxmlformats.org/officeDocument/2006/customXml" ds:itemID="{67783C34-6BA3-4165-81A1-3B02165775E7}">
   <ds:schemaRefs>
     <ds:schemaRef ds:uri="http://schemas.openxmlformats.org/officeDocument/2006/bibliography"/>
   </ds:schemaRefs>

</xml_diff>